<commit_message>
Totally applied supervisor corrections. Added minimum of 10 related works and updated references to APA style...
</commit_message>
<xml_diff>
--- a/Supervisor Corrections - Applied/Preliminary Pages.docx
+++ b/Supervisor Corrections - Applied/Preliminary Pages.docx
@@ -70,6 +70,7 @@
         <w:t>SITE/DATA HUB</w:t>
       </w:r>
     </w:p>
+    <w:bookmarkEnd w:id="0"/>
     <w:p>
       <w:pPr>
         <w:spacing w:line="240" w:lineRule="auto"/>
@@ -81,9 +82,6 @@
           <w:szCs w:val="36"/>
         </w:rPr>
       </w:pPr>
-      <w:bookmarkStart w:id="1" w:name="_GoBack"/>
-      <w:bookmarkEnd w:id="0"/>
-      <w:bookmarkEnd w:id="1"/>
     </w:p>
     <w:p>
       <w:pPr>
@@ -565,7 +563,7 @@
           <w:szCs w:val="28"/>
         </w:rPr>
       </w:pPr>
-      <w:bookmarkStart w:id="2" w:name="_Hlk116440316"/>
+      <w:bookmarkStart w:id="1" w:name="_Hlk116440316"/>
       <w:r>
         <w:rPr>
           <w:rFonts w:ascii="Times New Roman" w:hAnsi="Times New Roman" w:cs="Times New Roman"/>
@@ -590,19 +588,8 @@
           <w:sz w:val="28"/>
           <w:szCs w:val="28"/>
         </w:rPr>
-        <w:t xml:space="preserve">Orji Michael </w:t>
-      </w:r>
-      <w:proofErr w:type="spellStart"/>
-      <w:r>
-        <w:rPr>
-          <w:rStyle w:val="fontstyle01"/>
-          <w:color w:val="auto"/>
-          <w:sz w:val="28"/>
-          <w:szCs w:val="28"/>
-        </w:rPr>
-        <w:t>Chukwuebuka</w:t>
-      </w:r>
-      <w:proofErr w:type="spellEnd"/>
+        <w:t>Orji Michael Chukwuebuka</w:t>
+      </w:r>
       <w:r>
         <w:rPr>
           <w:rStyle w:val="fontstyle01"/>
@@ -765,7 +752,7 @@
         </w:rPr>
         <w:t xml:space="preserve"> </w:t>
       </w:r>
-      <w:bookmarkStart w:id="3" w:name="_Hlk125179643"/>
+      <w:bookmarkStart w:id="2" w:name="_Hlk125179643"/>
       <w:r>
         <w:rPr>
           <w:rFonts w:ascii="Times New Roman" w:hAnsi="Times New Roman" w:cs="Times New Roman"/>
@@ -784,7 +771,7 @@
         </w:rPr>
         <w:t xml:space="preserve"> </w:t>
       </w:r>
-      <w:bookmarkEnd w:id="3"/>
+      <w:bookmarkEnd w:id="2"/>
       <w:r>
         <w:rPr>
           <w:rFonts w:ascii="Times New Roman" w:hAnsi="Times New Roman" w:cs="Times New Roman"/>
@@ -794,7 +781,7 @@
         <w:t>in partial fulfillment for the award of the degree of Bachelor of Engineering (Honor) in Computer Engineering, Enugu State of Science and Technology (ESUT).</w:t>
       </w:r>
     </w:p>
-    <w:bookmarkEnd w:id="2"/>
+    <w:bookmarkEnd w:id="1"/>
     <w:p>
       <w:pPr>
         <w:spacing w:line="360" w:lineRule="auto"/>
@@ -1176,19 +1163,8 @@
           <w:sz w:val="28"/>
           <w:szCs w:val="28"/>
         </w:rPr>
-        <w:t xml:space="preserve">Orji Michael </w:t>
-      </w:r>
-      <w:proofErr w:type="spellStart"/>
-      <w:r>
-        <w:rPr>
-          <w:rStyle w:val="fontstyle01"/>
-          <w:color w:val="auto"/>
-          <w:sz w:val="28"/>
-          <w:szCs w:val="28"/>
-        </w:rPr>
-        <w:t>Chukwuebuka</w:t>
-      </w:r>
-      <w:proofErr w:type="spellEnd"/>
+        <w:t>Orji Michael Chukwuebuka</w:t>
+      </w:r>
       <w:r>
         <w:rPr>
           <w:rStyle w:val="fontstyle01"/>
@@ -1489,21 +1465,17 @@
           <w:sz w:val="28"/>
           <w:szCs w:val="28"/>
         </w:rPr>
-        <w:t xml:space="preserve">Dr. T. </w:t>
-      </w:r>
-      <w:proofErr w:type="spellStart"/>
-      <w:r>
-        <w:rPr>
-          <w:rFonts w:ascii="Times New Roman" w:hAnsi="Times New Roman" w:cs="Times New Roman"/>
-          <w:b/>
-          <w:bCs/>
+        <w:t>Dr. T. Chiagunye</w:t>
+      </w:r>
+      <w:r>
+        <w:rPr>
+          <w:rFonts w:ascii="Times New Roman" w:hAnsi="Times New Roman" w:cs="Times New Roman"/>
           <w:color w:val="FF0000"/>
           <w:sz w:val="28"/>
           <w:szCs w:val="28"/>
         </w:rPr>
-        <w:t>Chiagunye</w:t>
-      </w:r>
-      <w:proofErr w:type="spellEnd"/>
+        <w:tab/>
+      </w:r>
       <w:r>
         <w:rPr>
           <w:rFonts w:ascii="Times New Roman" w:hAnsi="Times New Roman" w:cs="Times New Roman"/>
@@ -1538,16 +1510,18 @@
           <w:sz w:val="28"/>
           <w:szCs w:val="28"/>
         </w:rPr>
-        <w:tab/>
-      </w:r>
-      <w:r>
-        <w:rPr>
-          <w:rFonts w:ascii="Times New Roman" w:hAnsi="Times New Roman" w:cs="Times New Roman"/>
+        <w:t xml:space="preserve">     </w:t>
+      </w:r>
+      <w:r>
+        <w:rPr>
+          <w:rFonts w:ascii="Times New Roman" w:hAnsi="Times New Roman" w:cs="Times New Roman"/>
+          <w:b/>
+          <w:bCs/>
           <w:color w:val="FF0000"/>
           <w:sz w:val="28"/>
           <w:szCs w:val="28"/>
         </w:rPr>
-        <w:t xml:space="preserve">     </w:t>
+        <w:t>D</w:t>
       </w:r>
       <w:r>
         <w:rPr>
@@ -1558,7 +1532,7 @@
           <w:sz w:val="28"/>
           <w:szCs w:val="28"/>
         </w:rPr>
-        <w:t>D</w:t>
+        <w:t xml:space="preserve">r. </w:t>
       </w:r>
       <w:r>
         <w:rPr>
@@ -1569,23 +1543,21 @@
           <w:sz w:val="28"/>
           <w:szCs w:val="28"/>
         </w:rPr>
-        <w:t xml:space="preserve">r. </w:t>
-      </w:r>
-      <w:r>
-        <w:rPr>
-          <w:rFonts w:ascii="Times New Roman" w:hAnsi="Times New Roman" w:cs="Times New Roman"/>
-          <w:b/>
-          <w:bCs/>
+        <w:t>Harmony</w:t>
+      </w:r>
+    </w:p>
+    <w:p>
+      <w:pPr>
+        <w:spacing w:line="360" w:lineRule="auto"/>
+        <w:rPr>
+          <w:rFonts w:ascii="Times New Roman" w:hAnsi="Times New Roman" w:cs="Times New Roman"/>
+          <w:b/>
           <w:color w:val="FF0000"/>
           <w:sz w:val="28"/>
           <w:szCs w:val="28"/>
         </w:rPr>
-        <w:t>Harmony</w:t>
-      </w:r>
-    </w:p>
-    <w:p>
-      <w:pPr>
-        <w:spacing w:line="360" w:lineRule="auto"/>
+      </w:pPr>
+      <w:r>
         <w:rPr>
           <w:rFonts w:ascii="Times New Roman" w:hAnsi="Times New Roman" w:cs="Times New Roman"/>
           <w:b/>
@@ -1593,7 +1565,8 @@
           <w:sz w:val="28"/>
           <w:szCs w:val="28"/>
         </w:rPr>
-      </w:pPr>
+        <w:tab/>
+      </w:r>
       <w:r>
         <w:rPr>
           <w:rFonts w:ascii="Times New Roman" w:hAnsi="Times New Roman" w:cs="Times New Roman"/>
@@ -1602,7 +1575,7 @@
           <w:sz w:val="28"/>
           <w:szCs w:val="28"/>
         </w:rPr>
-        <w:tab/>
+        <w:t xml:space="preserve"> </w:t>
       </w:r>
       <w:r>
         <w:rPr>
@@ -1612,7 +1585,7 @@
           <w:sz w:val="28"/>
           <w:szCs w:val="28"/>
         </w:rPr>
-        <w:t xml:space="preserve"> </w:t>
+        <w:t xml:space="preserve">  (</w:t>
       </w:r>
       <w:r>
         <w:rPr>
@@ -1622,80 +1595,68 @@
           <w:sz w:val="28"/>
           <w:szCs w:val="28"/>
         </w:rPr>
+        <w:t>Project</w:t>
+      </w:r>
+      <w:r>
+        <w:rPr>
+          <w:rFonts w:ascii="Times New Roman" w:hAnsi="Times New Roman" w:cs="Times New Roman"/>
+          <w:b/>
+          <w:color w:val="FF0000"/>
+          <w:sz w:val="28"/>
+          <w:szCs w:val="28"/>
+        </w:rPr>
+        <w:t xml:space="preserve"> Supervisor)</w:t>
+      </w:r>
+      <w:r>
+        <w:rPr>
+          <w:rFonts w:ascii="Times New Roman" w:hAnsi="Times New Roman" w:cs="Times New Roman"/>
+          <w:b/>
+          <w:color w:val="FF0000"/>
+          <w:sz w:val="28"/>
+          <w:szCs w:val="28"/>
+        </w:rPr>
+        <w:tab/>
+      </w:r>
+      <w:r>
+        <w:rPr>
+          <w:rFonts w:ascii="Times New Roman" w:hAnsi="Times New Roman" w:cs="Times New Roman"/>
+          <w:b/>
+          <w:color w:val="FF0000"/>
+          <w:sz w:val="28"/>
+          <w:szCs w:val="28"/>
+        </w:rPr>
+        <w:tab/>
+      </w:r>
+      <w:r>
+        <w:rPr>
+          <w:rFonts w:ascii="Times New Roman" w:hAnsi="Times New Roman" w:cs="Times New Roman"/>
+          <w:b/>
+          <w:color w:val="FF0000"/>
+          <w:sz w:val="28"/>
+          <w:szCs w:val="28"/>
+        </w:rPr>
+        <w:tab/>
+      </w:r>
+      <w:r>
+        <w:rPr>
+          <w:rFonts w:ascii="Times New Roman" w:hAnsi="Times New Roman" w:cs="Times New Roman"/>
+          <w:b/>
+          <w:color w:val="FF0000"/>
+          <w:sz w:val="28"/>
+          <w:szCs w:val="28"/>
+        </w:rPr>
+        <w:tab/>
+      </w:r>
+      <w:r>
+        <w:rPr>
+          <w:rFonts w:ascii="Times New Roman" w:hAnsi="Times New Roman" w:cs="Times New Roman"/>
+          <w:b/>
+          <w:color w:val="FF0000"/>
+          <w:sz w:val="28"/>
+          <w:szCs w:val="28"/>
+        </w:rPr>
         <w:t xml:space="preserve">  (</w:t>
       </w:r>
-      <w:r>
-        <w:rPr>
-          <w:rFonts w:ascii="Times New Roman" w:hAnsi="Times New Roman" w:cs="Times New Roman"/>
-          <w:b/>
-          <w:color w:val="FF0000"/>
-          <w:sz w:val="28"/>
-          <w:szCs w:val="28"/>
-        </w:rPr>
-        <w:t>Project</w:t>
-      </w:r>
-      <w:r>
-        <w:rPr>
-          <w:rFonts w:ascii="Times New Roman" w:hAnsi="Times New Roman" w:cs="Times New Roman"/>
-          <w:b/>
-          <w:color w:val="FF0000"/>
-          <w:sz w:val="28"/>
-          <w:szCs w:val="28"/>
-        </w:rPr>
-        <w:t xml:space="preserve"> Supervisor)</w:t>
-      </w:r>
-      <w:r>
-        <w:rPr>
-          <w:rFonts w:ascii="Times New Roman" w:hAnsi="Times New Roman" w:cs="Times New Roman"/>
-          <w:b/>
-          <w:color w:val="FF0000"/>
-          <w:sz w:val="28"/>
-          <w:szCs w:val="28"/>
-        </w:rPr>
-        <w:tab/>
-      </w:r>
-      <w:r>
-        <w:rPr>
-          <w:rFonts w:ascii="Times New Roman" w:hAnsi="Times New Roman" w:cs="Times New Roman"/>
-          <w:b/>
-          <w:color w:val="FF0000"/>
-          <w:sz w:val="28"/>
-          <w:szCs w:val="28"/>
-        </w:rPr>
-        <w:tab/>
-      </w:r>
-      <w:r>
-        <w:rPr>
-          <w:rFonts w:ascii="Times New Roman" w:hAnsi="Times New Roman" w:cs="Times New Roman"/>
-          <w:b/>
-          <w:color w:val="FF0000"/>
-          <w:sz w:val="28"/>
-          <w:szCs w:val="28"/>
-        </w:rPr>
-        <w:tab/>
-      </w:r>
-      <w:proofErr w:type="gramStart"/>
-      <w:r>
-        <w:rPr>
-          <w:rFonts w:ascii="Times New Roman" w:hAnsi="Times New Roman" w:cs="Times New Roman"/>
-          <w:b/>
-          <w:color w:val="FF0000"/>
-          <w:sz w:val="28"/>
-          <w:szCs w:val="28"/>
-        </w:rPr>
-        <w:tab/>
-      </w:r>
-      <w:r>
-        <w:rPr>
-          <w:rFonts w:ascii="Times New Roman" w:hAnsi="Times New Roman" w:cs="Times New Roman"/>
-          <w:b/>
-          <w:color w:val="FF0000"/>
-          <w:sz w:val="28"/>
-          <w:szCs w:val="28"/>
-        </w:rPr>
-        <w:t xml:space="preserve">  (</w:t>
-      </w:r>
-      <w:proofErr w:type="gramEnd"/>
       <w:r>
         <w:rPr>
           <w:rFonts w:ascii="Times New Roman" w:hAnsi="Times New Roman" w:cs="Times New Roman"/>
@@ -2833,17 +2794,8 @@
           <w:szCs w:val="26"/>
         </w:rPr>
         <w:tab/>
-      </w:r>
-      <w:proofErr w:type="spellStart"/>
-      <w:r>
-        <w:rPr>
-          <w:rFonts w:ascii="Times New Roman" w:hAnsi="Times New Roman" w:cs="Times New Roman"/>
-          <w:sz w:val="26"/>
-          <w:szCs w:val="26"/>
-        </w:rPr>
         <w:t>i</w:t>
       </w:r>
-      <w:proofErr w:type="spellEnd"/>
     </w:p>
     <w:p>
       <w:pPr>
@@ -4105,7 +4057,15 @@
           <w:szCs w:val="26"/>
         </w:rPr>
         <w:tab/>
-        <w:t>3</w:t>
+      </w:r>
+      <w:r>
+        <w:rPr>
+          <w:rFonts w:ascii="Times New Roman" w:hAnsi="Times New Roman" w:cs="Times New Roman"/>
+          <w:b/>
+          <w:sz w:val="26"/>
+          <w:szCs w:val="26"/>
+        </w:rPr>
+        <w:t>4</w:t>
       </w:r>
     </w:p>
     <w:p>
@@ -4194,7 +4154,15 @@
           <w:szCs w:val="26"/>
         </w:rPr>
         <w:tab/>
-        <w:t>3</w:t>
+      </w:r>
+      <w:r>
+        <w:rPr>
+          <w:rFonts w:ascii="Times New Roman" w:hAnsi="Times New Roman" w:cs="Times New Roman"/>
+          <w:b/>
+          <w:sz w:val="26"/>
+          <w:szCs w:val="26"/>
+        </w:rPr>
+        <w:t>4</w:t>
       </w:r>
     </w:p>
     <w:p>
@@ -4467,7 +4435,7 @@
           <w:sz w:val="26"/>
           <w:szCs w:val="26"/>
         </w:rPr>
-        <w:t>4</w:t>
+        <w:t>5</w:t>
       </w:r>
     </w:p>
     <w:p>
@@ -4563,7 +4531,15 @@
           <w:szCs w:val="26"/>
         </w:rPr>
         <w:tab/>
-        <w:t>9</w:t>
+      </w:r>
+      <w:r>
+        <w:rPr>
+          <w:rFonts w:ascii="Times New Roman" w:hAnsi="Times New Roman" w:cs="Times New Roman"/>
+          <w:b/>
+          <w:sz w:val="26"/>
+          <w:szCs w:val="26"/>
+        </w:rPr>
+        <w:t>10</w:t>
       </w:r>
     </w:p>
     <w:p>
@@ -4657,7 +4633,16 @@
           <w:szCs w:val="26"/>
         </w:rPr>
         <w:tab/>
-        <w:t>11</w:t>
+        <w:t>1</w:t>
+      </w:r>
+      <w:r>
+        <w:rPr>
+          <w:rFonts w:ascii="Times New Roman" w:hAnsi="Times New Roman" w:cs="Times New Roman"/>
+          <w:b/>
+          <w:sz w:val="26"/>
+          <w:szCs w:val="26"/>
+        </w:rPr>
+        <w:t>3</w:t>
       </w:r>
     </w:p>
     <w:p>
@@ -4733,7 +4718,7 @@
           <w:sz w:val="26"/>
           <w:szCs w:val="26"/>
         </w:rPr>
-        <w:t>13</w:t>
+        <w:t>25</w:t>
       </w:r>
     </w:p>
     <w:p>
@@ -4779,79 +4764,61 @@
           <w:sz w:val="26"/>
           <w:szCs w:val="26"/>
         </w:rPr>
-        <w:tab/>
-      </w:r>
-      <w:r>
-        <w:rPr>
-          <w:rFonts w:ascii="Times New Roman" w:hAnsi="Times New Roman" w:cs="Times New Roman"/>
-          <w:b/>
-          <w:sz w:val="26"/>
-          <w:szCs w:val="26"/>
-        </w:rPr>
-        <w:tab/>
-      </w:r>
-      <w:r>
-        <w:rPr>
-          <w:rFonts w:ascii="Times New Roman" w:hAnsi="Times New Roman" w:cs="Times New Roman"/>
-          <w:b/>
-          <w:sz w:val="26"/>
-          <w:szCs w:val="26"/>
-        </w:rPr>
-        <w:tab/>
-      </w:r>
-      <w:r>
-        <w:rPr>
-          <w:rFonts w:ascii="Times New Roman" w:hAnsi="Times New Roman" w:cs="Times New Roman"/>
-          <w:b/>
-          <w:sz w:val="26"/>
-          <w:szCs w:val="26"/>
-        </w:rPr>
-        <w:tab/>
-      </w:r>
-      <w:r>
-        <w:rPr>
-          <w:rFonts w:ascii="Times New Roman" w:hAnsi="Times New Roman" w:cs="Times New Roman"/>
-          <w:b/>
-          <w:sz w:val="26"/>
-          <w:szCs w:val="26"/>
-        </w:rPr>
-        <w:tab/>
-      </w:r>
-      <w:r>
-        <w:rPr>
-          <w:rFonts w:ascii="Times New Roman" w:hAnsi="Times New Roman" w:cs="Times New Roman"/>
-          <w:b/>
-          <w:sz w:val="26"/>
-          <w:szCs w:val="26"/>
-        </w:rPr>
-        <w:tab/>
-      </w:r>
-      <w:r>
-        <w:rPr>
-          <w:rFonts w:ascii="Times New Roman" w:hAnsi="Times New Roman" w:cs="Times New Roman"/>
-          <w:b/>
-          <w:sz w:val="26"/>
-          <w:szCs w:val="26"/>
-        </w:rPr>
-        <w:tab/>
-      </w:r>
-      <w:r>
-        <w:rPr>
-          <w:rFonts w:ascii="Times New Roman" w:hAnsi="Times New Roman" w:cs="Times New Roman"/>
-          <w:b/>
-          <w:sz w:val="26"/>
-          <w:szCs w:val="26"/>
-        </w:rPr>
-        <w:tab/>
-      </w:r>
-      <w:r>
-        <w:rPr>
-          <w:rFonts w:ascii="Times New Roman" w:hAnsi="Times New Roman" w:cs="Times New Roman"/>
-          <w:b/>
-          <w:sz w:val="26"/>
-          <w:szCs w:val="26"/>
-        </w:rPr>
-        <w:t>13</w:t>
+        <w:t xml:space="preserve"> of Related Literature</w:t>
+      </w:r>
+      <w:r>
+        <w:rPr>
+          <w:rFonts w:ascii="Times New Roman" w:hAnsi="Times New Roman" w:cs="Times New Roman"/>
+          <w:b/>
+          <w:sz w:val="26"/>
+          <w:szCs w:val="26"/>
+        </w:rPr>
+        <w:tab/>
+      </w:r>
+      <w:r>
+        <w:rPr>
+          <w:rFonts w:ascii="Times New Roman" w:hAnsi="Times New Roman" w:cs="Times New Roman"/>
+          <w:b/>
+          <w:sz w:val="26"/>
+          <w:szCs w:val="26"/>
+        </w:rPr>
+        <w:tab/>
+      </w:r>
+      <w:r>
+        <w:rPr>
+          <w:rFonts w:ascii="Times New Roman" w:hAnsi="Times New Roman" w:cs="Times New Roman"/>
+          <w:b/>
+          <w:sz w:val="26"/>
+          <w:szCs w:val="26"/>
+        </w:rPr>
+        <w:tab/>
+      </w:r>
+      <w:r>
+        <w:rPr>
+          <w:rFonts w:ascii="Times New Roman" w:hAnsi="Times New Roman" w:cs="Times New Roman"/>
+          <w:b/>
+          <w:sz w:val="26"/>
+          <w:szCs w:val="26"/>
+        </w:rPr>
+        <w:tab/>
+      </w:r>
+      <w:r>
+        <w:rPr>
+          <w:rFonts w:ascii="Times New Roman" w:hAnsi="Times New Roman" w:cs="Times New Roman"/>
+          <w:b/>
+          <w:sz w:val="26"/>
+          <w:szCs w:val="26"/>
+        </w:rPr>
+        <w:tab/>
+      </w:r>
+      <w:r>
+        <w:rPr>
+          <w:rFonts w:ascii="Times New Roman" w:hAnsi="Times New Roman" w:cs="Times New Roman"/>
+          <w:b/>
+          <w:sz w:val="26"/>
+          <w:szCs w:val="26"/>
+        </w:rPr>
+        <w:t>25</w:t>
       </w:r>
     </w:p>
     <w:p>
@@ -4956,7 +4923,61 @@
           <w:szCs w:val="26"/>
         </w:rPr>
         <w:tab/>
-        <w:t>14</w:t>
+      </w:r>
+      <w:r>
+        <w:rPr>
+          <w:rFonts w:ascii="Times New Roman" w:hAnsi="Times New Roman" w:cs="Times New Roman"/>
+          <w:b/>
+          <w:sz w:val="26"/>
+          <w:szCs w:val="26"/>
+        </w:rPr>
+        <w:tab/>
+      </w:r>
+      <w:r>
+        <w:rPr>
+          <w:rFonts w:ascii="Times New Roman" w:hAnsi="Times New Roman" w:cs="Times New Roman"/>
+          <w:b/>
+          <w:sz w:val="26"/>
+          <w:szCs w:val="26"/>
+        </w:rPr>
+        <w:tab/>
+      </w:r>
+      <w:r>
+        <w:rPr>
+          <w:rFonts w:ascii="Times New Roman" w:hAnsi="Times New Roman" w:cs="Times New Roman"/>
+          <w:b/>
+          <w:sz w:val="26"/>
+          <w:szCs w:val="26"/>
+        </w:rPr>
+        <w:tab/>
+      </w:r>
+      <w:r>
+        <w:rPr>
+          <w:rFonts w:ascii="Times New Roman" w:hAnsi="Times New Roman" w:cs="Times New Roman"/>
+          <w:b/>
+          <w:sz w:val="26"/>
+          <w:szCs w:val="26"/>
+        </w:rPr>
+        <w:tab/>
+      </w:r>
+      <w:r>
+        <w:rPr>
+          <w:rFonts w:ascii="Times New Roman" w:hAnsi="Times New Roman" w:cs="Times New Roman"/>
+          <w:b/>
+          <w:sz w:val="26"/>
+          <w:szCs w:val="26"/>
+        </w:rPr>
+        <w:tab/>
+      </w:r>
+      <w:r>
+        <w:rPr>
+          <w:rFonts w:ascii="Times New Roman" w:hAnsi="Times New Roman" w:cs="Times New Roman"/>
+          <w:b/>
+          <w:sz w:val="26"/>
+          <w:szCs w:val="26"/>
+        </w:rPr>
+        <w:tab/>
+        <w:t>27</w:t>
       </w:r>
     </w:p>
     <w:p>
@@ -5031,7 +5052,7 @@
           <w:sz w:val="26"/>
           <w:szCs w:val="26"/>
         </w:rPr>
-        <w:t>14</w:t>
+        <w:t>27</w:t>
       </w:r>
     </w:p>
     <w:p>
@@ -5115,7 +5136,7 @@
           <w:sz w:val="26"/>
           <w:szCs w:val="26"/>
         </w:rPr>
-        <w:t>15</w:t>
+        <w:t>28</w:t>
       </w:r>
     </w:p>
     <w:p>
@@ -5199,7 +5220,7 @@
           <w:sz w:val="26"/>
           <w:szCs w:val="26"/>
         </w:rPr>
-        <w:t>15</w:t>
+        <w:t>28</w:t>
       </w:r>
     </w:p>
     <w:p>
@@ -5275,7 +5296,15 @@
           <w:szCs w:val="26"/>
         </w:rPr>
         <w:tab/>
-        <w:t>15</w:t>
+      </w:r>
+      <w:r>
+        <w:rPr>
+          <w:rFonts w:ascii="Times New Roman" w:hAnsi="Times New Roman" w:cs="Times New Roman"/>
+          <w:b/>
+          <w:sz w:val="26"/>
+          <w:szCs w:val="26"/>
+        </w:rPr>
+        <w:t>28</w:t>
       </w:r>
     </w:p>
     <w:p>
@@ -5314,61 +5343,110 @@
           <w:sz w:val="26"/>
           <w:szCs w:val="26"/>
         </w:rPr>
-        <w:t xml:space="preserve"> Block diagram of proposed system </w:t>
-      </w:r>
-      <w:r>
-        <w:rPr>
-          <w:rFonts w:ascii="Times New Roman" w:hAnsi="Times New Roman" w:cs="Times New Roman"/>
-          <w:b/>
-          <w:sz w:val="26"/>
-          <w:szCs w:val="26"/>
-        </w:rPr>
-        <w:tab/>
-      </w:r>
-      <w:r>
-        <w:rPr>
-          <w:rFonts w:ascii="Times New Roman" w:hAnsi="Times New Roman" w:cs="Times New Roman"/>
-          <w:b/>
-          <w:sz w:val="26"/>
-          <w:szCs w:val="26"/>
-        </w:rPr>
-        <w:tab/>
-      </w:r>
-      <w:r>
-        <w:rPr>
-          <w:rFonts w:ascii="Times New Roman" w:hAnsi="Times New Roman" w:cs="Times New Roman"/>
-          <w:b/>
-          <w:sz w:val="26"/>
-          <w:szCs w:val="26"/>
-        </w:rPr>
-        <w:tab/>
-      </w:r>
-      <w:r>
-        <w:rPr>
-          <w:rFonts w:ascii="Times New Roman" w:hAnsi="Times New Roman" w:cs="Times New Roman"/>
-          <w:b/>
-          <w:sz w:val="26"/>
-          <w:szCs w:val="26"/>
-        </w:rPr>
-        <w:tab/>
-      </w:r>
-      <w:r>
-        <w:rPr>
-          <w:rFonts w:ascii="Times New Roman" w:hAnsi="Times New Roman" w:cs="Times New Roman"/>
-          <w:b/>
-          <w:sz w:val="26"/>
-          <w:szCs w:val="26"/>
-        </w:rPr>
-        <w:tab/>
-      </w:r>
-      <w:r>
-        <w:rPr>
-          <w:rFonts w:ascii="Times New Roman" w:hAnsi="Times New Roman" w:cs="Times New Roman"/>
-          <w:b/>
-          <w:sz w:val="26"/>
-          <w:szCs w:val="26"/>
-        </w:rPr>
-        <w:t>16</w:t>
+        <w:t xml:space="preserve"> Block diagram of proposed </w:t>
+      </w:r>
+      <w:r>
+        <w:rPr>
+          <w:rFonts w:ascii="Times New Roman" w:hAnsi="Times New Roman" w:cs="Times New Roman"/>
+          <w:b/>
+          <w:sz w:val="26"/>
+          <w:szCs w:val="26"/>
+        </w:rPr>
+        <w:t>Sy</w:t>
+      </w:r>
+      <w:r>
+        <w:rPr>
+          <w:rFonts w:ascii="Times New Roman" w:hAnsi="Times New Roman" w:cs="Times New Roman"/>
+          <w:b/>
+          <w:sz w:val="26"/>
+          <w:szCs w:val="26"/>
+        </w:rPr>
+        <w:t xml:space="preserve">stem </w:t>
+      </w:r>
+      <w:r>
+        <w:rPr>
+          <w:rFonts w:ascii="Times New Roman" w:hAnsi="Times New Roman" w:cs="Times New Roman"/>
+          <w:b/>
+          <w:sz w:val="26"/>
+          <w:szCs w:val="26"/>
+        </w:rPr>
+        <w:tab/>
+      </w:r>
+      <w:r>
+        <w:rPr>
+          <w:rFonts w:ascii="Times New Roman" w:hAnsi="Times New Roman" w:cs="Times New Roman"/>
+          <w:b/>
+          <w:sz w:val="26"/>
+          <w:szCs w:val="26"/>
+        </w:rPr>
+        <w:tab/>
+      </w:r>
+      <w:r>
+        <w:rPr>
+          <w:rFonts w:ascii="Times New Roman" w:hAnsi="Times New Roman" w:cs="Times New Roman"/>
+          <w:b/>
+          <w:sz w:val="26"/>
+          <w:szCs w:val="26"/>
+        </w:rPr>
+        <w:tab/>
+      </w:r>
+      <w:r>
+        <w:rPr>
+          <w:rFonts w:ascii="Times New Roman" w:hAnsi="Times New Roman" w:cs="Times New Roman"/>
+          <w:b/>
+          <w:sz w:val="26"/>
+          <w:szCs w:val="26"/>
+        </w:rPr>
+        <w:tab/>
+      </w:r>
+      <w:r>
+        <w:rPr>
+          <w:rFonts w:ascii="Times New Roman" w:hAnsi="Times New Roman" w:cs="Times New Roman"/>
+          <w:b/>
+          <w:sz w:val="26"/>
+          <w:szCs w:val="26"/>
+        </w:rPr>
+        <w:t>29</w:t>
+      </w:r>
+    </w:p>
+    <w:p>
+      <w:pPr>
+        <w:spacing w:line="360" w:lineRule="auto"/>
+        <w:ind w:left="720" w:firstLine="720"/>
+        <w:rPr>
+          <w:rFonts w:ascii="Times New Roman" w:hAnsi="Times New Roman" w:cs="Times New Roman"/>
+          <w:b/>
+          <w:sz w:val="26"/>
+          <w:szCs w:val="26"/>
+        </w:rPr>
+      </w:pPr>
+      <w:r>
+        <w:rPr>
+          <w:rFonts w:ascii="Times New Roman" w:hAnsi="Times New Roman" w:cs="Times New Roman"/>
+          <w:b/>
+          <w:sz w:val="26"/>
+          <w:szCs w:val="26"/>
+        </w:rPr>
+        <w:t>3.7 Software Unified Modelling Language Diagrams</w:t>
+      </w:r>
+      <w:r>
+        <w:rPr>
+          <w:rFonts w:ascii="Times New Roman" w:hAnsi="Times New Roman" w:cs="Times New Roman"/>
+          <w:b/>
+          <w:sz w:val="26"/>
+          <w:szCs w:val="26"/>
+        </w:rPr>
+        <w:tab/>
+      </w:r>
+      <w:r>
+        <w:rPr>
+          <w:rFonts w:ascii="Times New Roman" w:hAnsi="Times New Roman" w:cs="Times New Roman"/>
+          <w:b/>
+          <w:sz w:val="26"/>
+          <w:szCs w:val="26"/>
+        </w:rPr>
+        <w:tab/>
+        <w:t>30</w:t>
       </w:r>
     </w:p>
     <w:p>
@@ -5523,7 +5601,15 @@
           <w:szCs w:val="26"/>
         </w:rPr>
         <w:tab/>
-        <w:t>19</w:t>
+      </w:r>
+      <w:r>
+        <w:rPr>
+          <w:rFonts w:ascii="Times New Roman" w:hAnsi="Times New Roman" w:cs="Times New Roman"/>
+          <w:b/>
+          <w:sz w:val="26"/>
+          <w:szCs w:val="26"/>
+        </w:rPr>
+        <w:t>32</w:t>
       </w:r>
     </w:p>
     <w:p>
@@ -5639,7 +5725,15 @@
           <w:szCs w:val="26"/>
         </w:rPr>
         <w:tab/>
-        <w:t>20</w:t>
+      </w:r>
+      <w:r>
+        <w:rPr>
+          <w:rFonts w:ascii="Times New Roman" w:hAnsi="Times New Roman" w:cs="Times New Roman"/>
+          <w:b/>
+          <w:sz w:val="26"/>
+          <w:szCs w:val="26"/>
+        </w:rPr>
+        <w:t>33</w:t>
       </w:r>
     </w:p>
     <w:p>
@@ -5755,7 +5849,15 @@
           <w:szCs w:val="26"/>
         </w:rPr>
         <w:tab/>
-        <w:t>21</w:t>
+      </w:r>
+      <w:r>
+        <w:rPr>
+          <w:rFonts w:ascii="Times New Roman" w:hAnsi="Times New Roman" w:cs="Times New Roman"/>
+          <w:b/>
+          <w:sz w:val="26"/>
+          <w:szCs w:val="26"/>
+        </w:rPr>
+        <w:t>35</w:t>
       </w:r>
     </w:p>
     <w:p>
@@ -5835,7 +5937,15 @@
           <w:szCs w:val="26"/>
         </w:rPr>
         <w:tab/>
-        <w:t>22</w:t>
+      </w:r>
+      <w:r>
+        <w:rPr>
+          <w:rFonts w:ascii="Times New Roman" w:hAnsi="Times New Roman" w:cs="Times New Roman"/>
+          <w:b/>
+          <w:sz w:val="26"/>
+          <w:szCs w:val="26"/>
+        </w:rPr>
+        <w:t>37</w:t>
       </w:r>
     </w:p>
     <w:p>
@@ -5924,7 +6034,15 @@
           <w:szCs w:val="26"/>
         </w:rPr>
         <w:tab/>
-        <w:t>24</w:t>
+      </w:r>
+      <w:r>
+        <w:rPr>
+          <w:rFonts w:ascii="Times New Roman" w:hAnsi="Times New Roman" w:cs="Times New Roman"/>
+          <w:b/>
+          <w:sz w:val="26"/>
+          <w:szCs w:val="26"/>
+        </w:rPr>
+        <w:t>38</w:t>
       </w:r>
     </w:p>
     <w:p>
@@ -6056,7 +6174,15 @@
           <w:szCs w:val="26"/>
         </w:rPr>
         <w:tab/>
-        <w:t>25</w:t>
+      </w:r>
+      <w:r>
+        <w:rPr>
+          <w:rFonts w:ascii="Times New Roman" w:hAnsi="Times New Roman" w:cs="Times New Roman"/>
+          <w:b/>
+          <w:sz w:val="26"/>
+          <w:szCs w:val="26"/>
+        </w:rPr>
+        <w:t>39</w:t>
       </w:r>
     </w:p>
     <w:p>
@@ -6123,7 +6249,15 @@
           <w:szCs w:val="26"/>
         </w:rPr>
         <w:tab/>
-        <w:t>25</w:t>
+      </w:r>
+      <w:r>
+        <w:rPr>
+          <w:rFonts w:ascii="Times New Roman" w:hAnsi="Times New Roman" w:cs="Times New Roman"/>
+          <w:b/>
+          <w:sz w:val="26"/>
+          <w:szCs w:val="26"/>
+        </w:rPr>
+        <w:t>39</w:t>
       </w:r>
     </w:p>
     <w:p>
@@ -6190,7 +6324,15 @@
           <w:szCs w:val="26"/>
         </w:rPr>
         <w:tab/>
-        <w:t>25</w:t>
+      </w:r>
+      <w:r>
+        <w:rPr>
+          <w:rFonts w:ascii="Times New Roman" w:hAnsi="Times New Roman" w:cs="Times New Roman"/>
+          <w:b/>
+          <w:sz w:val="26"/>
+          <w:szCs w:val="26"/>
+        </w:rPr>
+        <w:t>39</w:t>
       </w:r>
     </w:p>
     <w:p>
@@ -6301,138 +6443,92 @@
           <w:szCs w:val="26"/>
         </w:rPr>
         <w:tab/>
-        <w:t>26</w:t>
-      </w:r>
-      <w:r>
-        <w:rPr>
-          <w:rFonts w:ascii="Times New Roman" w:hAnsi="Times New Roman" w:cs="Times New Roman"/>
-          <w:b/>
-          <w:sz w:val="26"/>
-          <w:szCs w:val="26"/>
-        </w:rPr>
-        <w:tab/>
-      </w:r>
-      <w:r>
-        <w:rPr>
-          <w:rFonts w:ascii="Times New Roman" w:hAnsi="Times New Roman" w:cs="Times New Roman"/>
-          <w:b/>
-          <w:sz w:val="26"/>
-          <w:szCs w:val="26"/>
-        </w:rPr>
-        <w:tab/>
-      </w:r>
-      <w:r>
-        <w:rPr>
-          <w:rFonts w:ascii="Times New Roman" w:hAnsi="Times New Roman" w:cs="Times New Roman"/>
-          <w:b/>
-          <w:sz w:val="26"/>
-          <w:szCs w:val="26"/>
-        </w:rPr>
-        <w:tab/>
-      </w:r>
-      <w:r>
-        <w:rPr>
-          <w:rFonts w:ascii="Times New Roman" w:hAnsi="Times New Roman" w:cs="Times New Roman"/>
-          <w:b/>
-          <w:sz w:val="26"/>
-          <w:szCs w:val="26"/>
-        </w:rPr>
-        <w:tab/>
-      </w:r>
-      <w:r>
-        <w:rPr>
-          <w:rFonts w:ascii="Times New Roman" w:hAnsi="Times New Roman" w:cs="Times New Roman"/>
-          <w:b/>
-          <w:sz w:val="26"/>
-          <w:szCs w:val="26"/>
-        </w:rPr>
-        <w:tab/>
-      </w:r>
-      <w:r>
-        <w:rPr>
-          <w:rFonts w:ascii="Times New Roman" w:hAnsi="Times New Roman" w:cs="Times New Roman"/>
-          <w:b/>
-          <w:sz w:val="26"/>
-          <w:szCs w:val="26"/>
-        </w:rPr>
-        <w:tab/>
-      </w:r>
-      <w:r>
-        <w:rPr>
-          <w:rFonts w:ascii="Times New Roman" w:hAnsi="Times New Roman" w:cs="Times New Roman"/>
-          <w:b/>
-          <w:sz w:val="26"/>
-          <w:szCs w:val="26"/>
-        </w:rPr>
-        <w:tab/>
-      </w:r>
-      <w:r>
-        <w:rPr>
-          <w:rFonts w:ascii="Times New Roman" w:hAnsi="Times New Roman" w:cs="Times New Roman"/>
-          <w:b/>
-          <w:sz w:val="26"/>
-          <w:szCs w:val="26"/>
-        </w:rPr>
-        <w:tab/>
-      </w:r>
-    </w:p>
-    <w:p>
-      <w:pPr>
-        <w:spacing w:line="360" w:lineRule="auto"/>
-        <w:rPr>
-          <w:rFonts w:ascii="Times New Roman" w:hAnsi="Times New Roman" w:cs="Times New Roman"/>
-          <w:sz w:val="26"/>
-          <w:szCs w:val="26"/>
-        </w:rPr>
-      </w:pPr>
-    </w:p>
-    <w:p>
-      <w:pPr>
-        <w:spacing w:line="360" w:lineRule="auto"/>
-        <w:rPr>
-          <w:rFonts w:ascii="Times New Roman" w:hAnsi="Times New Roman" w:cs="Times New Roman"/>
-          <w:sz w:val="26"/>
-          <w:szCs w:val="26"/>
-        </w:rPr>
-      </w:pPr>
-    </w:p>
-    <w:p>
-      <w:pPr>
-        <w:spacing w:line="360" w:lineRule="auto"/>
-        <w:rPr>
-          <w:rFonts w:ascii="Times New Roman" w:hAnsi="Times New Roman" w:cs="Times New Roman"/>
-          <w:b/>
-          <w:sz w:val="28"/>
-          <w:szCs w:val="28"/>
-        </w:rPr>
-      </w:pPr>
-    </w:p>
-    <w:p>
-      <w:pPr>
-        <w:spacing w:line="360" w:lineRule="auto"/>
-        <w:jc w:val="both"/>
-        <w:rPr>
-          <w:rFonts w:ascii="Times New Roman" w:hAnsi="Times New Roman" w:cs="Times New Roman"/>
-          <w:sz w:val="28"/>
-          <w:szCs w:val="28"/>
-        </w:rPr>
-      </w:pPr>
-    </w:p>
-    <w:p>
-      <w:pPr>
-        <w:spacing w:line="360" w:lineRule="auto"/>
-        <w:jc w:val="both"/>
-        <w:rPr>
-          <w:rFonts w:ascii="Times New Roman" w:hAnsi="Times New Roman" w:cs="Times New Roman"/>
-          <w:sz w:val="28"/>
-          <w:szCs w:val="28"/>
-        </w:rPr>
-      </w:pPr>
-    </w:p>
-    <w:p>
-      <w:pPr>
-        <w:spacing w:line="360" w:lineRule="auto"/>
-        <w:jc w:val="center"/>
+      </w:r>
+      <w:r>
+        <w:rPr>
+          <w:rFonts w:ascii="Times New Roman" w:hAnsi="Times New Roman" w:cs="Times New Roman"/>
+          <w:b/>
+          <w:sz w:val="26"/>
+          <w:szCs w:val="26"/>
+        </w:rPr>
+        <w:t>40</w:t>
+      </w:r>
+      <w:r>
+        <w:rPr>
+          <w:rFonts w:ascii="Times New Roman" w:hAnsi="Times New Roman" w:cs="Times New Roman"/>
+          <w:b/>
+          <w:sz w:val="26"/>
+          <w:szCs w:val="26"/>
+        </w:rPr>
+        <w:tab/>
+      </w:r>
+      <w:r>
+        <w:rPr>
+          <w:rFonts w:ascii="Times New Roman" w:hAnsi="Times New Roman" w:cs="Times New Roman"/>
+          <w:b/>
+          <w:sz w:val="26"/>
+          <w:szCs w:val="26"/>
+        </w:rPr>
+        <w:tab/>
+      </w:r>
+      <w:r>
+        <w:rPr>
+          <w:rFonts w:ascii="Times New Roman" w:hAnsi="Times New Roman" w:cs="Times New Roman"/>
+          <w:b/>
+          <w:sz w:val="26"/>
+          <w:szCs w:val="26"/>
+        </w:rPr>
+        <w:tab/>
+      </w:r>
+      <w:r>
+        <w:rPr>
+          <w:rFonts w:ascii="Times New Roman" w:hAnsi="Times New Roman" w:cs="Times New Roman"/>
+          <w:b/>
+          <w:sz w:val="26"/>
+          <w:szCs w:val="26"/>
+        </w:rPr>
+        <w:tab/>
+      </w:r>
+      <w:r>
+        <w:rPr>
+          <w:rFonts w:ascii="Times New Roman" w:hAnsi="Times New Roman" w:cs="Times New Roman"/>
+          <w:b/>
+          <w:sz w:val="26"/>
+          <w:szCs w:val="26"/>
+        </w:rPr>
+        <w:tab/>
+      </w:r>
+      <w:r>
+        <w:rPr>
+          <w:rFonts w:ascii="Times New Roman" w:hAnsi="Times New Roman" w:cs="Times New Roman"/>
+          <w:b/>
+          <w:sz w:val="26"/>
+          <w:szCs w:val="26"/>
+        </w:rPr>
+        <w:tab/>
+      </w:r>
+      <w:r>
+        <w:rPr>
+          <w:rFonts w:ascii="Times New Roman" w:hAnsi="Times New Roman" w:cs="Times New Roman"/>
+          <w:b/>
+          <w:sz w:val="26"/>
+          <w:szCs w:val="26"/>
+        </w:rPr>
+        <w:tab/>
+      </w:r>
+      <w:r>
+        <w:rPr>
+          <w:rFonts w:ascii="Times New Roman" w:hAnsi="Times New Roman" w:cs="Times New Roman"/>
+          <w:b/>
+          <w:sz w:val="26"/>
+          <w:szCs w:val="26"/>
+        </w:rPr>
+        <w:tab/>
+      </w:r>
+    </w:p>
+    <w:p>
+      <w:pPr>
+        <w:spacing w:line="360" w:lineRule="auto"/>
         <w:rPr>
           <w:rFonts w:ascii="Times New Roman" w:hAnsi="Times New Roman" w:cs="Times New Roman"/>
           <w:b/>
@@ -6459,6 +6555,7 @@
           <w:sz w:val="32"/>
           <w:szCs w:val="32"/>
         </w:rPr>
+        <w:lastRenderedPageBreak/>
         <w:t xml:space="preserve">LIST OF </w:t>
       </w:r>
       <w:r>
@@ -6632,6 +6729,931 @@
           <w:sz w:val="26"/>
           <w:szCs w:val="26"/>
         </w:rPr>
+        <w:t>10</w:t>
+      </w:r>
+    </w:p>
+    <w:p>
+      <w:pPr>
+        <w:spacing w:line="360" w:lineRule="auto"/>
+        <w:ind w:firstLine="720"/>
+        <w:rPr>
+          <w:rFonts w:ascii="Times New Roman" w:hAnsi="Times New Roman" w:cs="Times New Roman"/>
+          <w:b/>
+          <w:bCs/>
+          <w:sz w:val="26"/>
+          <w:szCs w:val="26"/>
+        </w:rPr>
+      </w:pPr>
+      <w:r>
+        <w:rPr>
+          <w:rFonts w:ascii="Times New Roman" w:hAnsi="Times New Roman" w:cs="Times New Roman"/>
+          <w:b/>
+          <w:bCs/>
+          <w:sz w:val="26"/>
+          <w:szCs w:val="26"/>
+        </w:rPr>
+        <w:t xml:space="preserve">Fig </w:t>
+      </w:r>
+      <w:r>
+        <w:rPr>
+          <w:rFonts w:ascii="Times New Roman" w:hAnsi="Times New Roman" w:cs="Times New Roman"/>
+          <w:b/>
+          <w:bCs/>
+          <w:sz w:val="26"/>
+          <w:szCs w:val="26"/>
+        </w:rPr>
+        <w:t>2.2</w:t>
+      </w:r>
+      <w:r>
+        <w:rPr>
+          <w:rFonts w:ascii="Times New Roman" w:hAnsi="Times New Roman" w:cs="Times New Roman"/>
+          <w:b/>
+          <w:bCs/>
+          <w:sz w:val="26"/>
+          <w:szCs w:val="26"/>
+        </w:rPr>
+        <w:t xml:space="preserve">: </w:t>
+      </w:r>
+      <w:r>
+        <w:rPr>
+          <w:rFonts w:ascii="Times New Roman" w:hAnsi="Times New Roman" w:cs="Times New Roman"/>
+          <w:b/>
+          <w:bCs/>
+          <w:sz w:val="26"/>
+          <w:szCs w:val="26"/>
+        </w:rPr>
+        <w:t>RC522 RFID Module with Its two Tags</w:t>
+      </w:r>
+      <w:r>
+        <w:rPr>
+          <w:rFonts w:ascii="Times New Roman" w:hAnsi="Times New Roman" w:cs="Times New Roman"/>
+          <w:b/>
+          <w:bCs/>
+          <w:sz w:val="26"/>
+          <w:szCs w:val="26"/>
+        </w:rPr>
+        <w:tab/>
+      </w:r>
+      <w:r>
+        <w:rPr>
+          <w:rFonts w:ascii="Times New Roman" w:hAnsi="Times New Roman" w:cs="Times New Roman"/>
+          <w:b/>
+          <w:bCs/>
+          <w:sz w:val="26"/>
+          <w:szCs w:val="26"/>
+        </w:rPr>
+        <w:tab/>
+      </w:r>
+      <w:r>
+        <w:rPr>
+          <w:rFonts w:ascii="Times New Roman" w:hAnsi="Times New Roman" w:cs="Times New Roman"/>
+          <w:b/>
+          <w:bCs/>
+          <w:sz w:val="26"/>
+          <w:szCs w:val="26"/>
+        </w:rPr>
+        <w:tab/>
+      </w:r>
+      <w:r>
+        <w:rPr>
+          <w:rFonts w:ascii="Times New Roman" w:hAnsi="Times New Roman" w:cs="Times New Roman"/>
+          <w:b/>
+          <w:bCs/>
+          <w:sz w:val="26"/>
+          <w:szCs w:val="26"/>
+        </w:rPr>
+        <w:tab/>
+      </w:r>
+      <w:r>
+        <w:rPr>
+          <w:rFonts w:ascii="Times New Roman" w:hAnsi="Times New Roman" w:cs="Times New Roman"/>
+          <w:b/>
+          <w:bCs/>
+          <w:sz w:val="26"/>
+          <w:szCs w:val="26"/>
+        </w:rPr>
+        <w:t>1</w:t>
+      </w:r>
+      <w:r>
+        <w:rPr>
+          <w:rFonts w:ascii="Times New Roman" w:hAnsi="Times New Roman" w:cs="Times New Roman"/>
+          <w:b/>
+          <w:bCs/>
+          <w:sz w:val="26"/>
+          <w:szCs w:val="26"/>
+        </w:rPr>
+        <w:t>1</w:t>
+      </w:r>
+    </w:p>
+    <w:p>
+      <w:pPr>
+        <w:spacing w:line="360" w:lineRule="auto"/>
+        <w:ind w:firstLine="720"/>
+        <w:rPr>
+          <w:rFonts w:ascii="Times New Roman" w:hAnsi="Times New Roman" w:cs="Times New Roman"/>
+          <w:b/>
+          <w:bCs/>
+          <w:sz w:val="26"/>
+          <w:szCs w:val="26"/>
+        </w:rPr>
+      </w:pPr>
+      <w:r>
+        <w:rPr>
+          <w:rFonts w:ascii="Times New Roman" w:hAnsi="Times New Roman" w:cs="Times New Roman"/>
+          <w:b/>
+          <w:bCs/>
+          <w:sz w:val="26"/>
+          <w:szCs w:val="26"/>
+        </w:rPr>
+        <w:t xml:space="preserve">Fig </w:t>
+      </w:r>
+      <w:r>
+        <w:rPr>
+          <w:rFonts w:ascii="Times New Roman" w:hAnsi="Times New Roman" w:cs="Times New Roman"/>
+          <w:b/>
+          <w:bCs/>
+          <w:sz w:val="26"/>
+          <w:szCs w:val="26"/>
+        </w:rPr>
+        <w:t>2.3</w:t>
+      </w:r>
+      <w:r>
+        <w:rPr>
+          <w:rFonts w:ascii="Times New Roman" w:hAnsi="Times New Roman" w:cs="Times New Roman"/>
+          <w:b/>
+          <w:bCs/>
+          <w:sz w:val="26"/>
+          <w:szCs w:val="26"/>
+        </w:rPr>
+        <w:t xml:space="preserve">: </w:t>
+      </w:r>
+      <w:r>
+        <w:rPr>
+          <w:rFonts w:ascii="Times New Roman" w:hAnsi="Times New Roman" w:cs="Times New Roman"/>
+          <w:b/>
+          <w:bCs/>
+          <w:sz w:val="26"/>
+          <w:szCs w:val="26"/>
+        </w:rPr>
+        <w:t>NodeMCU ESP8266 Microcontroller with USB Connector</w:t>
+      </w:r>
+      <w:r>
+        <w:rPr>
+          <w:rFonts w:ascii="Times New Roman" w:hAnsi="Times New Roman" w:cs="Times New Roman"/>
+          <w:b/>
+          <w:bCs/>
+          <w:sz w:val="26"/>
+          <w:szCs w:val="26"/>
+        </w:rPr>
+        <w:tab/>
+        <w:t>1</w:t>
+      </w:r>
+      <w:r>
+        <w:rPr>
+          <w:rFonts w:ascii="Times New Roman" w:hAnsi="Times New Roman" w:cs="Times New Roman"/>
+          <w:b/>
+          <w:bCs/>
+          <w:sz w:val="26"/>
+          <w:szCs w:val="26"/>
+        </w:rPr>
+        <w:t>1</w:t>
+      </w:r>
+    </w:p>
+    <w:p>
+      <w:pPr>
+        <w:spacing w:line="360" w:lineRule="auto"/>
+        <w:ind w:firstLine="720"/>
+        <w:rPr>
+          <w:rFonts w:ascii="Times New Roman" w:hAnsi="Times New Roman" w:cs="Times New Roman"/>
+          <w:b/>
+          <w:bCs/>
+          <w:sz w:val="26"/>
+          <w:szCs w:val="26"/>
+        </w:rPr>
+      </w:pPr>
+      <w:r>
+        <w:rPr>
+          <w:rFonts w:ascii="Times New Roman" w:hAnsi="Times New Roman" w:cs="Times New Roman"/>
+          <w:b/>
+          <w:bCs/>
+          <w:sz w:val="26"/>
+          <w:szCs w:val="26"/>
+        </w:rPr>
+        <w:t xml:space="preserve">Fig </w:t>
+      </w:r>
+      <w:r>
+        <w:rPr>
+          <w:rFonts w:ascii="Times New Roman" w:hAnsi="Times New Roman" w:cs="Times New Roman"/>
+          <w:b/>
+          <w:bCs/>
+          <w:sz w:val="26"/>
+          <w:szCs w:val="26"/>
+        </w:rPr>
+        <w:t>2.4</w:t>
+      </w:r>
+      <w:r>
+        <w:rPr>
+          <w:rFonts w:ascii="Times New Roman" w:hAnsi="Times New Roman" w:cs="Times New Roman"/>
+          <w:b/>
+          <w:bCs/>
+          <w:sz w:val="26"/>
+          <w:szCs w:val="26"/>
+        </w:rPr>
+        <w:t xml:space="preserve">: </w:t>
+      </w:r>
+      <w:r>
+        <w:rPr>
+          <w:rFonts w:ascii="Times New Roman" w:hAnsi="Times New Roman" w:cs="Times New Roman"/>
+          <w:b/>
+          <w:bCs/>
+          <w:sz w:val="26"/>
+          <w:szCs w:val="26"/>
+        </w:rPr>
+        <w:t>RFID Door Lock System with Arduino</w:t>
+      </w:r>
+      <w:r>
+        <w:rPr>
+          <w:rFonts w:ascii="Times New Roman" w:hAnsi="Times New Roman" w:cs="Times New Roman"/>
+          <w:b/>
+          <w:bCs/>
+          <w:sz w:val="26"/>
+          <w:szCs w:val="26"/>
+        </w:rPr>
+        <w:tab/>
+      </w:r>
+      <w:r>
+        <w:rPr>
+          <w:rFonts w:ascii="Times New Roman" w:hAnsi="Times New Roman" w:cs="Times New Roman"/>
+          <w:b/>
+          <w:bCs/>
+          <w:sz w:val="26"/>
+          <w:szCs w:val="26"/>
+        </w:rPr>
+        <w:tab/>
+      </w:r>
+      <w:r>
+        <w:rPr>
+          <w:rFonts w:ascii="Times New Roman" w:hAnsi="Times New Roman" w:cs="Times New Roman"/>
+          <w:b/>
+          <w:bCs/>
+          <w:sz w:val="26"/>
+          <w:szCs w:val="26"/>
+        </w:rPr>
+        <w:tab/>
+      </w:r>
+      <w:r>
+        <w:rPr>
+          <w:rFonts w:ascii="Times New Roman" w:hAnsi="Times New Roman" w:cs="Times New Roman"/>
+          <w:b/>
+          <w:bCs/>
+          <w:sz w:val="26"/>
+          <w:szCs w:val="26"/>
+        </w:rPr>
+        <w:tab/>
+        <w:t>14</w:t>
+      </w:r>
+    </w:p>
+    <w:p>
+      <w:pPr>
+        <w:spacing w:line="360" w:lineRule="auto"/>
+        <w:ind w:firstLine="720"/>
+        <w:rPr>
+          <w:rFonts w:ascii="Times New Roman" w:hAnsi="Times New Roman" w:cs="Times New Roman"/>
+          <w:b/>
+          <w:bCs/>
+          <w:sz w:val="26"/>
+          <w:szCs w:val="26"/>
+        </w:rPr>
+      </w:pPr>
+      <w:r>
+        <w:rPr>
+          <w:rFonts w:ascii="Times New Roman" w:hAnsi="Times New Roman" w:cs="Times New Roman"/>
+          <w:b/>
+          <w:bCs/>
+          <w:sz w:val="26"/>
+          <w:szCs w:val="26"/>
+        </w:rPr>
+        <w:t xml:space="preserve">Fig </w:t>
+      </w:r>
+      <w:r>
+        <w:rPr>
+          <w:rFonts w:ascii="Times New Roman" w:hAnsi="Times New Roman" w:cs="Times New Roman"/>
+          <w:b/>
+          <w:bCs/>
+          <w:sz w:val="26"/>
+          <w:szCs w:val="26"/>
+        </w:rPr>
+        <w:t>2.</w:t>
+      </w:r>
+      <w:r>
+        <w:rPr>
+          <w:rFonts w:ascii="Times New Roman" w:hAnsi="Times New Roman" w:cs="Times New Roman"/>
+          <w:b/>
+          <w:bCs/>
+          <w:sz w:val="26"/>
+          <w:szCs w:val="26"/>
+        </w:rPr>
+        <w:t>5</w:t>
+      </w:r>
+      <w:r>
+        <w:rPr>
+          <w:rFonts w:ascii="Times New Roman" w:hAnsi="Times New Roman" w:cs="Times New Roman"/>
+          <w:b/>
+          <w:bCs/>
+          <w:sz w:val="26"/>
+          <w:szCs w:val="26"/>
+        </w:rPr>
+        <w:t xml:space="preserve">: </w:t>
+      </w:r>
+      <w:r>
+        <w:rPr>
+          <w:rFonts w:ascii="Times New Roman" w:hAnsi="Times New Roman" w:cs="Times New Roman"/>
+          <w:b/>
+          <w:bCs/>
+          <w:sz w:val="26"/>
+          <w:szCs w:val="26"/>
+        </w:rPr>
+        <w:t>IOT Smart Parking Using RFID With Android App</w:t>
+      </w:r>
+      <w:r>
+        <w:rPr>
+          <w:rFonts w:ascii="Times New Roman" w:hAnsi="Times New Roman" w:cs="Times New Roman"/>
+          <w:b/>
+          <w:bCs/>
+          <w:sz w:val="26"/>
+          <w:szCs w:val="26"/>
+        </w:rPr>
+        <w:tab/>
+      </w:r>
+      <w:r>
+        <w:rPr>
+          <w:rFonts w:ascii="Times New Roman" w:hAnsi="Times New Roman" w:cs="Times New Roman"/>
+          <w:b/>
+          <w:bCs/>
+          <w:sz w:val="26"/>
+          <w:szCs w:val="26"/>
+        </w:rPr>
+        <w:tab/>
+        <w:t>1</w:t>
+      </w:r>
+      <w:r>
+        <w:rPr>
+          <w:rFonts w:ascii="Times New Roman" w:hAnsi="Times New Roman" w:cs="Times New Roman"/>
+          <w:b/>
+          <w:bCs/>
+          <w:sz w:val="26"/>
+          <w:szCs w:val="26"/>
+        </w:rPr>
+        <w:t>5</w:t>
+      </w:r>
+    </w:p>
+    <w:p>
+      <w:pPr>
+        <w:spacing w:line="360" w:lineRule="auto"/>
+        <w:ind w:firstLine="720"/>
+        <w:rPr>
+          <w:rFonts w:ascii="Times New Roman" w:hAnsi="Times New Roman" w:cs="Times New Roman"/>
+          <w:b/>
+          <w:bCs/>
+          <w:sz w:val="26"/>
+          <w:szCs w:val="26"/>
+        </w:rPr>
+      </w:pPr>
+      <w:r>
+        <w:rPr>
+          <w:rFonts w:ascii="Times New Roman" w:hAnsi="Times New Roman" w:cs="Times New Roman"/>
+          <w:b/>
+          <w:bCs/>
+          <w:sz w:val="26"/>
+          <w:szCs w:val="26"/>
+        </w:rPr>
+        <w:t xml:space="preserve">Fig </w:t>
+      </w:r>
+      <w:r>
+        <w:rPr>
+          <w:rFonts w:ascii="Times New Roman" w:hAnsi="Times New Roman" w:cs="Times New Roman"/>
+          <w:b/>
+          <w:bCs/>
+          <w:sz w:val="26"/>
+          <w:szCs w:val="26"/>
+        </w:rPr>
+        <w:t>2.</w:t>
+      </w:r>
+      <w:r>
+        <w:rPr>
+          <w:rFonts w:ascii="Times New Roman" w:hAnsi="Times New Roman" w:cs="Times New Roman"/>
+          <w:b/>
+          <w:bCs/>
+          <w:sz w:val="26"/>
+          <w:szCs w:val="26"/>
+        </w:rPr>
+        <w:t>6</w:t>
+      </w:r>
+      <w:r>
+        <w:rPr>
+          <w:rFonts w:ascii="Times New Roman" w:hAnsi="Times New Roman" w:cs="Times New Roman"/>
+          <w:b/>
+          <w:bCs/>
+          <w:sz w:val="26"/>
+          <w:szCs w:val="26"/>
+        </w:rPr>
+        <w:t xml:space="preserve">: </w:t>
+      </w:r>
+      <w:r>
+        <w:rPr>
+          <w:rFonts w:ascii="Times New Roman" w:hAnsi="Times New Roman" w:cs="Times New Roman"/>
+          <w:b/>
+          <w:bCs/>
+          <w:sz w:val="26"/>
+          <w:szCs w:val="26"/>
+        </w:rPr>
+        <w:t>RFID Voting System Project</w:t>
+      </w:r>
+      <w:r>
+        <w:rPr>
+          <w:rFonts w:ascii="Times New Roman" w:hAnsi="Times New Roman" w:cs="Times New Roman"/>
+          <w:b/>
+          <w:bCs/>
+          <w:sz w:val="26"/>
+          <w:szCs w:val="26"/>
+        </w:rPr>
+        <w:tab/>
+      </w:r>
+      <w:r>
+        <w:rPr>
+          <w:rFonts w:ascii="Times New Roman" w:hAnsi="Times New Roman" w:cs="Times New Roman"/>
+          <w:b/>
+          <w:bCs/>
+          <w:sz w:val="26"/>
+          <w:szCs w:val="26"/>
+        </w:rPr>
+        <w:tab/>
+      </w:r>
+      <w:r>
+        <w:rPr>
+          <w:rFonts w:ascii="Times New Roman" w:hAnsi="Times New Roman" w:cs="Times New Roman"/>
+          <w:b/>
+          <w:bCs/>
+          <w:sz w:val="26"/>
+          <w:szCs w:val="26"/>
+        </w:rPr>
+        <w:tab/>
+      </w:r>
+      <w:r>
+        <w:rPr>
+          <w:rFonts w:ascii="Times New Roman" w:hAnsi="Times New Roman" w:cs="Times New Roman"/>
+          <w:b/>
+          <w:bCs/>
+          <w:sz w:val="26"/>
+          <w:szCs w:val="26"/>
+        </w:rPr>
+        <w:tab/>
+      </w:r>
+      <w:r>
+        <w:rPr>
+          <w:rFonts w:ascii="Times New Roman" w:hAnsi="Times New Roman" w:cs="Times New Roman"/>
+          <w:b/>
+          <w:bCs/>
+          <w:sz w:val="26"/>
+          <w:szCs w:val="26"/>
+        </w:rPr>
+        <w:tab/>
+      </w:r>
+      <w:r>
+        <w:rPr>
+          <w:rFonts w:ascii="Times New Roman" w:hAnsi="Times New Roman" w:cs="Times New Roman"/>
+          <w:b/>
+          <w:bCs/>
+          <w:sz w:val="26"/>
+          <w:szCs w:val="26"/>
+        </w:rPr>
+        <w:tab/>
+        <w:t>1</w:t>
+      </w:r>
+      <w:r>
+        <w:rPr>
+          <w:rFonts w:ascii="Times New Roman" w:hAnsi="Times New Roman" w:cs="Times New Roman"/>
+          <w:b/>
+          <w:bCs/>
+          <w:sz w:val="26"/>
+          <w:szCs w:val="26"/>
+        </w:rPr>
+        <w:t>7</w:t>
+      </w:r>
+    </w:p>
+    <w:p>
+      <w:pPr>
+        <w:spacing w:line="360" w:lineRule="auto"/>
+        <w:ind w:firstLine="720"/>
+        <w:rPr>
+          <w:rFonts w:ascii="Times New Roman" w:hAnsi="Times New Roman" w:cs="Times New Roman"/>
+          <w:b/>
+          <w:bCs/>
+          <w:sz w:val="26"/>
+          <w:szCs w:val="26"/>
+        </w:rPr>
+      </w:pPr>
+      <w:r>
+        <w:rPr>
+          <w:rFonts w:ascii="Times New Roman" w:hAnsi="Times New Roman" w:cs="Times New Roman"/>
+          <w:b/>
+          <w:bCs/>
+          <w:sz w:val="26"/>
+          <w:szCs w:val="26"/>
+        </w:rPr>
+        <w:t xml:space="preserve">Fig </w:t>
+      </w:r>
+      <w:r>
+        <w:rPr>
+          <w:rFonts w:ascii="Times New Roman" w:hAnsi="Times New Roman" w:cs="Times New Roman"/>
+          <w:b/>
+          <w:bCs/>
+          <w:sz w:val="26"/>
+          <w:szCs w:val="26"/>
+        </w:rPr>
+        <w:t>2.</w:t>
+      </w:r>
+      <w:r>
+        <w:rPr>
+          <w:rFonts w:ascii="Times New Roman" w:hAnsi="Times New Roman" w:cs="Times New Roman"/>
+          <w:b/>
+          <w:bCs/>
+          <w:sz w:val="26"/>
+          <w:szCs w:val="26"/>
+        </w:rPr>
+        <w:t>7</w:t>
+      </w:r>
+      <w:r>
+        <w:rPr>
+          <w:rFonts w:ascii="Times New Roman" w:hAnsi="Times New Roman" w:cs="Times New Roman"/>
+          <w:b/>
+          <w:bCs/>
+          <w:sz w:val="26"/>
+          <w:szCs w:val="26"/>
+        </w:rPr>
+        <w:t xml:space="preserve">: </w:t>
+      </w:r>
+      <w:r>
+        <w:rPr>
+          <w:rFonts w:ascii="Times New Roman" w:hAnsi="Times New Roman" w:cs="Times New Roman"/>
+          <w:b/>
+          <w:bCs/>
+          <w:sz w:val="26"/>
+          <w:szCs w:val="26"/>
+        </w:rPr>
+        <w:t>Smart Shopping Trolley with Automated Billing using Arduino</w:t>
+      </w:r>
+      <w:r>
+        <w:rPr>
+          <w:rFonts w:ascii="Times New Roman" w:hAnsi="Times New Roman" w:cs="Times New Roman"/>
+          <w:b/>
+          <w:bCs/>
+          <w:sz w:val="26"/>
+          <w:szCs w:val="26"/>
+        </w:rPr>
+        <w:tab/>
+      </w:r>
+      <w:r>
+        <w:rPr>
+          <w:rFonts w:ascii="Times New Roman" w:hAnsi="Times New Roman" w:cs="Times New Roman"/>
+          <w:b/>
+          <w:bCs/>
+          <w:sz w:val="26"/>
+          <w:szCs w:val="26"/>
+        </w:rPr>
+        <w:tab/>
+      </w:r>
+      <w:r>
+        <w:rPr>
+          <w:rFonts w:ascii="Times New Roman" w:hAnsi="Times New Roman" w:cs="Times New Roman"/>
+          <w:b/>
+          <w:bCs/>
+          <w:sz w:val="26"/>
+          <w:szCs w:val="26"/>
+        </w:rPr>
+        <w:tab/>
+      </w:r>
+      <w:r>
+        <w:rPr>
+          <w:rFonts w:ascii="Times New Roman" w:hAnsi="Times New Roman" w:cs="Times New Roman"/>
+          <w:b/>
+          <w:bCs/>
+          <w:sz w:val="26"/>
+          <w:szCs w:val="26"/>
+        </w:rPr>
+        <w:tab/>
+      </w:r>
+      <w:r>
+        <w:rPr>
+          <w:rFonts w:ascii="Times New Roman" w:hAnsi="Times New Roman" w:cs="Times New Roman"/>
+          <w:b/>
+          <w:bCs/>
+          <w:sz w:val="26"/>
+          <w:szCs w:val="26"/>
+        </w:rPr>
+        <w:tab/>
+      </w:r>
+      <w:r>
+        <w:rPr>
+          <w:rFonts w:ascii="Times New Roman" w:hAnsi="Times New Roman" w:cs="Times New Roman"/>
+          <w:b/>
+          <w:bCs/>
+          <w:sz w:val="26"/>
+          <w:szCs w:val="26"/>
+        </w:rPr>
+        <w:tab/>
+      </w:r>
+      <w:r>
+        <w:rPr>
+          <w:rFonts w:ascii="Times New Roman" w:hAnsi="Times New Roman" w:cs="Times New Roman"/>
+          <w:b/>
+          <w:bCs/>
+          <w:sz w:val="26"/>
+          <w:szCs w:val="26"/>
+        </w:rPr>
+        <w:tab/>
+      </w:r>
+      <w:r>
+        <w:rPr>
+          <w:rFonts w:ascii="Times New Roman" w:hAnsi="Times New Roman" w:cs="Times New Roman"/>
+          <w:b/>
+          <w:bCs/>
+          <w:sz w:val="26"/>
+          <w:szCs w:val="26"/>
+        </w:rPr>
+        <w:tab/>
+      </w:r>
+      <w:r>
+        <w:rPr>
+          <w:rFonts w:ascii="Times New Roman" w:hAnsi="Times New Roman" w:cs="Times New Roman"/>
+          <w:b/>
+          <w:bCs/>
+          <w:sz w:val="26"/>
+          <w:szCs w:val="26"/>
+        </w:rPr>
+        <w:tab/>
+      </w:r>
+      <w:r>
+        <w:rPr>
+          <w:rFonts w:ascii="Times New Roman" w:hAnsi="Times New Roman" w:cs="Times New Roman"/>
+          <w:b/>
+          <w:bCs/>
+          <w:sz w:val="26"/>
+          <w:szCs w:val="26"/>
+        </w:rPr>
+        <w:tab/>
+      </w:r>
+      <w:r>
+        <w:rPr>
+          <w:rFonts w:ascii="Times New Roman" w:hAnsi="Times New Roman" w:cs="Times New Roman"/>
+          <w:b/>
+          <w:bCs/>
+          <w:sz w:val="26"/>
+          <w:szCs w:val="26"/>
+        </w:rPr>
+        <w:tab/>
+      </w:r>
+      <w:r>
+        <w:rPr>
+          <w:rFonts w:ascii="Times New Roman" w:hAnsi="Times New Roman" w:cs="Times New Roman"/>
+          <w:b/>
+          <w:bCs/>
+          <w:sz w:val="26"/>
+          <w:szCs w:val="26"/>
+        </w:rPr>
+        <w:tab/>
+      </w:r>
+      <w:r>
+        <w:rPr>
+          <w:rFonts w:ascii="Times New Roman" w:hAnsi="Times New Roman" w:cs="Times New Roman"/>
+          <w:b/>
+          <w:bCs/>
+          <w:sz w:val="26"/>
+          <w:szCs w:val="26"/>
+        </w:rPr>
+        <w:tab/>
+      </w:r>
+      <w:r>
+        <w:rPr>
+          <w:rFonts w:ascii="Times New Roman" w:hAnsi="Times New Roman" w:cs="Times New Roman"/>
+          <w:b/>
+          <w:bCs/>
+          <w:sz w:val="26"/>
+          <w:szCs w:val="26"/>
+        </w:rPr>
+        <w:tab/>
+      </w:r>
+      <w:r>
+        <w:rPr>
+          <w:rFonts w:ascii="Times New Roman" w:hAnsi="Times New Roman" w:cs="Times New Roman"/>
+          <w:b/>
+          <w:bCs/>
+          <w:sz w:val="26"/>
+          <w:szCs w:val="26"/>
+        </w:rPr>
+        <w:t>1</w:t>
+      </w:r>
+      <w:r>
+        <w:rPr>
+          <w:rFonts w:ascii="Times New Roman" w:hAnsi="Times New Roman" w:cs="Times New Roman"/>
+          <w:b/>
+          <w:bCs/>
+          <w:sz w:val="26"/>
+          <w:szCs w:val="26"/>
+        </w:rPr>
+        <w:t>8</w:t>
+      </w:r>
+    </w:p>
+    <w:p>
+      <w:pPr>
+        <w:spacing w:line="360" w:lineRule="auto"/>
+        <w:ind w:firstLine="720"/>
+        <w:rPr>
+          <w:rFonts w:ascii="Times New Roman" w:hAnsi="Times New Roman" w:cs="Times New Roman"/>
+          <w:b/>
+          <w:bCs/>
+          <w:sz w:val="26"/>
+          <w:szCs w:val="26"/>
+        </w:rPr>
+      </w:pPr>
+      <w:r>
+        <w:rPr>
+          <w:rFonts w:ascii="Times New Roman" w:hAnsi="Times New Roman" w:cs="Times New Roman"/>
+          <w:b/>
+          <w:bCs/>
+          <w:sz w:val="26"/>
+          <w:szCs w:val="26"/>
+        </w:rPr>
+        <w:t xml:space="preserve">Fig </w:t>
+      </w:r>
+      <w:r>
+        <w:rPr>
+          <w:rFonts w:ascii="Times New Roman" w:hAnsi="Times New Roman" w:cs="Times New Roman"/>
+          <w:b/>
+          <w:bCs/>
+          <w:sz w:val="26"/>
+          <w:szCs w:val="26"/>
+        </w:rPr>
+        <w:t>2.</w:t>
+      </w:r>
+      <w:r>
+        <w:rPr>
+          <w:rFonts w:ascii="Times New Roman" w:hAnsi="Times New Roman" w:cs="Times New Roman"/>
+          <w:b/>
+          <w:bCs/>
+          <w:sz w:val="26"/>
+          <w:szCs w:val="26"/>
+        </w:rPr>
+        <w:t>8</w:t>
+      </w:r>
+      <w:r>
+        <w:rPr>
+          <w:rFonts w:ascii="Times New Roman" w:hAnsi="Times New Roman" w:cs="Times New Roman"/>
+          <w:b/>
+          <w:bCs/>
+          <w:sz w:val="26"/>
+          <w:szCs w:val="26"/>
+        </w:rPr>
+        <w:t xml:space="preserve">: </w:t>
+      </w:r>
+      <w:r>
+        <w:rPr>
+          <w:rFonts w:ascii="Times New Roman" w:hAnsi="Times New Roman" w:cs="Times New Roman"/>
+          <w:b/>
+          <w:bCs/>
+          <w:sz w:val="26"/>
+          <w:szCs w:val="26"/>
+        </w:rPr>
+        <w:t>Advanced Footstep Power Generation System using RFID for Charging</w:t>
+      </w:r>
+      <w:r>
+        <w:rPr>
+          <w:rFonts w:ascii="Times New Roman" w:hAnsi="Times New Roman" w:cs="Times New Roman"/>
+          <w:b/>
+          <w:bCs/>
+          <w:sz w:val="26"/>
+          <w:szCs w:val="26"/>
+        </w:rPr>
+        <w:tab/>
+      </w:r>
+      <w:r>
+        <w:rPr>
+          <w:rFonts w:ascii="Times New Roman" w:hAnsi="Times New Roman" w:cs="Times New Roman"/>
+          <w:b/>
+          <w:bCs/>
+          <w:sz w:val="26"/>
+          <w:szCs w:val="26"/>
+        </w:rPr>
+        <w:tab/>
+      </w:r>
+      <w:r>
+        <w:rPr>
+          <w:rFonts w:ascii="Times New Roman" w:hAnsi="Times New Roman" w:cs="Times New Roman"/>
+          <w:b/>
+          <w:bCs/>
+          <w:sz w:val="26"/>
+          <w:szCs w:val="26"/>
+        </w:rPr>
+        <w:tab/>
+      </w:r>
+      <w:r>
+        <w:rPr>
+          <w:rFonts w:ascii="Times New Roman" w:hAnsi="Times New Roman" w:cs="Times New Roman"/>
+          <w:b/>
+          <w:bCs/>
+          <w:sz w:val="26"/>
+          <w:szCs w:val="26"/>
+        </w:rPr>
+        <w:tab/>
+      </w:r>
+      <w:r>
+        <w:rPr>
+          <w:rFonts w:ascii="Times New Roman" w:hAnsi="Times New Roman" w:cs="Times New Roman"/>
+          <w:b/>
+          <w:bCs/>
+          <w:sz w:val="26"/>
+          <w:szCs w:val="26"/>
+        </w:rPr>
+        <w:tab/>
+      </w:r>
+      <w:r>
+        <w:rPr>
+          <w:rFonts w:ascii="Times New Roman" w:hAnsi="Times New Roman" w:cs="Times New Roman"/>
+          <w:b/>
+          <w:bCs/>
+          <w:sz w:val="26"/>
+          <w:szCs w:val="26"/>
+        </w:rPr>
+        <w:tab/>
+      </w:r>
+      <w:r>
+        <w:rPr>
+          <w:rFonts w:ascii="Times New Roman" w:hAnsi="Times New Roman" w:cs="Times New Roman"/>
+          <w:b/>
+          <w:bCs/>
+          <w:sz w:val="26"/>
+          <w:szCs w:val="26"/>
+        </w:rPr>
+        <w:tab/>
+      </w:r>
+      <w:r>
+        <w:rPr>
+          <w:rFonts w:ascii="Times New Roman" w:hAnsi="Times New Roman" w:cs="Times New Roman"/>
+          <w:b/>
+          <w:bCs/>
+          <w:sz w:val="26"/>
+          <w:szCs w:val="26"/>
+        </w:rPr>
+        <w:tab/>
+      </w:r>
+      <w:r>
+        <w:rPr>
+          <w:rFonts w:ascii="Times New Roman" w:hAnsi="Times New Roman" w:cs="Times New Roman"/>
+          <w:b/>
+          <w:bCs/>
+          <w:sz w:val="26"/>
+          <w:szCs w:val="26"/>
+        </w:rPr>
+        <w:tab/>
+      </w:r>
+      <w:r>
+        <w:rPr>
+          <w:rFonts w:ascii="Times New Roman" w:hAnsi="Times New Roman" w:cs="Times New Roman"/>
+          <w:b/>
+          <w:bCs/>
+          <w:sz w:val="26"/>
+          <w:szCs w:val="26"/>
+        </w:rPr>
+        <w:tab/>
+      </w:r>
+      <w:r>
+        <w:rPr>
+          <w:rFonts w:ascii="Times New Roman" w:hAnsi="Times New Roman" w:cs="Times New Roman"/>
+          <w:b/>
+          <w:bCs/>
+          <w:sz w:val="26"/>
+          <w:szCs w:val="26"/>
+        </w:rPr>
+        <w:tab/>
+      </w:r>
+      <w:r>
+        <w:rPr>
+          <w:rFonts w:ascii="Times New Roman" w:hAnsi="Times New Roman" w:cs="Times New Roman"/>
+          <w:b/>
+          <w:bCs/>
+          <w:sz w:val="26"/>
+          <w:szCs w:val="26"/>
+        </w:rPr>
+        <w:t>1</w:t>
+      </w:r>
+      <w:r>
+        <w:rPr>
+          <w:rFonts w:ascii="Times New Roman" w:hAnsi="Times New Roman" w:cs="Times New Roman"/>
+          <w:b/>
+          <w:bCs/>
+          <w:sz w:val="26"/>
+          <w:szCs w:val="26"/>
+        </w:rPr>
         <w:t>9</w:t>
       </w:r>
     </w:p>
@@ -6665,7 +7687,17 @@
           <w:sz w:val="26"/>
           <w:szCs w:val="26"/>
         </w:rPr>
-        <w:t>2.2</w:t>
+        <w:t>2.</w:t>
+      </w:r>
+      <w:r>
+        <w:rPr>
+          <w:rFonts w:ascii="Times New Roman" w:hAnsi="Times New Roman" w:cs="Times New Roman"/>
+          <w:b/>
+          <w:bCs/>
+          <w:sz w:val="26"/>
+          <w:szCs w:val="26"/>
+        </w:rPr>
+        <w:t>9</w:t>
       </w:r>
       <w:r>
         <w:rPr>
@@ -6685,47 +7717,80 @@
           <w:sz w:val="26"/>
           <w:szCs w:val="26"/>
         </w:rPr>
-        <w:t>RC522 RFID Module with Its two Tags</w:t>
-      </w:r>
-      <w:r>
-        <w:rPr>
-          <w:rFonts w:ascii="Times New Roman" w:hAnsi="Times New Roman" w:cs="Times New Roman"/>
-          <w:b/>
-          <w:bCs/>
-          <w:sz w:val="26"/>
-          <w:szCs w:val="26"/>
-        </w:rPr>
-        <w:tab/>
-      </w:r>
-      <w:r>
-        <w:rPr>
-          <w:rFonts w:ascii="Times New Roman" w:hAnsi="Times New Roman" w:cs="Times New Roman"/>
-          <w:b/>
-          <w:bCs/>
-          <w:sz w:val="26"/>
-          <w:szCs w:val="26"/>
-        </w:rPr>
-        <w:tab/>
-      </w:r>
-      <w:r>
-        <w:rPr>
-          <w:rFonts w:ascii="Times New Roman" w:hAnsi="Times New Roman" w:cs="Times New Roman"/>
-          <w:b/>
-          <w:bCs/>
-          <w:sz w:val="26"/>
-          <w:szCs w:val="26"/>
-        </w:rPr>
-        <w:tab/>
-      </w:r>
-      <w:r>
-        <w:rPr>
-          <w:rFonts w:ascii="Times New Roman" w:hAnsi="Times New Roman" w:cs="Times New Roman"/>
-          <w:b/>
-          <w:bCs/>
-          <w:sz w:val="26"/>
-          <w:szCs w:val="26"/>
-        </w:rPr>
-        <w:tab/>
+        <w:t>RFID Based Petrol Pump Automation System</w:t>
+      </w:r>
+      <w:r>
+        <w:rPr>
+          <w:rFonts w:ascii="Times New Roman" w:hAnsi="Times New Roman" w:cs="Times New Roman"/>
+          <w:b/>
+          <w:bCs/>
+          <w:sz w:val="26"/>
+          <w:szCs w:val="26"/>
+        </w:rPr>
+        <w:tab/>
+      </w:r>
+      <w:r>
+        <w:rPr>
+          <w:rFonts w:ascii="Times New Roman" w:hAnsi="Times New Roman" w:cs="Times New Roman"/>
+          <w:b/>
+          <w:bCs/>
+          <w:sz w:val="26"/>
+          <w:szCs w:val="26"/>
+        </w:rPr>
+        <w:tab/>
+      </w:r>
+      <w:r>
+        <w:rPr>
+          <w:rFonts w:ascii="Times New Roman" w:hAnsi="Times New Roman" w:cs="Times New Roman"/>
+          <w:b/>
+          <w:bCs/>
+          <w:sz w:val="26"/>
+          <w:szCs w:val="26"/>
+        </w:rPr>
+        <w:tab/>
+      </w:r>
+      <w:r>
+        <w:rPr>
+          <w:rFonts w:ascii="Times New Roman" w:hAnsi="Times New Roman" w:cs="Times New Roman"/>
+          <w:b/>
+          <w:bCs/>
+          <w:sz w:val="26"/>
+          <w:szCs w:val="26"/>
+        </w:rPr>
+        <w:t>20</w:t>
+      </w:r>
+    </w:p>
+    <w:p>
+      <w:pPr>
+        <w:spacing w:line="360" w:lineRule="auto"/>
+        <w:ind w:firstLine="720"/>
+        <w:rPr>
+          <w:rFonts w:ascii="Times New Roman" w:hAnsi="Times New Roman" w:cs="Times New Roman"/>
+          <w:b/>
+          <w:bCs/>
+          <w:sz w:val="26"/>
+          <w:szCs w:val="26"/>
+        </w:rPr>
+      </w:pPr>
+      <w:r>
+        <w:rPr>
+          <w:rFonts w:ascii="Times New Roman" w:hAnsi="Times New Roman" w:cs="Times New Roman"/>
+          <w:b/>
+          <w:bCs/>
+          <w:sz w:val="26"/>
+          <w:szCs w:val="26"/>
+        </w:rPr>
+        <w:t xml:space="preserve">Fig </w:t>
+      </w:r>
+      <w:r>
+        <w:rPr>
+          <w:rFonts w:ascii="Times New Roman" w:hAnsi="Times New Roman" w:cs="Times New Roman"/>
+          <w:b/>
+          <w:bCs/>
+          <w:sz w:val="26"/>
+          <w:szCs w:val="26"/>
+        </w:rPr>
+        <w:t>2.</w:t>
       </w:r>
       <w:r>
         <w:rPr>
@@ -6737,6 +7802,177 @@
         </w:rPr>
         <w:t>10</w:t>
       </w:r>
+      <w:r>
+        <w:rPr>
+          <w:rFonts w:ascii="Times New Roman" w:hAnsi="Times New Roman" w:cs="Times New Roman"/>
+          <w:b/>
+          <w:bCs/>
+          <w:sz w:val="26"/>
+          <w:szCs w:val="26"/>
+        </w:rPr>
+        <w:t xml:space="preserve">: </w:t>
+      </w:r>
+      <w:r>
+        <w:rPr>
+          <w:rFonts w:ascii="Times New Roman" w:hAnsi="Times New Roman" w:cs="Times New Roman"/>
+          <w:b/>
+          <w:bCs/>
+          <w:sz w:val="26"/>
+          <w:szCs w:val="26"/>
+        </w:rPr>
+        <w:t xml:space="preserve">RFID Based Smart Master Card </w:t>
+      </w:r>
+      <w:r>
+        <w:rPr>
+          <w:rFonts w:ascii="Times New Roman" w:hAnsi="Times New Roman" w:cs="Times New Roman"/>
+          <w:b/>
+          <w:bCs/>
+          <w:sz w:val="26"/>
+          <w:szCs w:val="26"/>
+        </w:rPr>
+        <w:t>f</w:t>
+      </w:r>
+      <w:r>
+        <w:rPr>
+          <w:rFonts w:ascii="Times New Roman" w:hAnsi="Times New Roman" w:cs="Times New Roman"/>
+          <w:b/>
+          <w:bCs/>
+          <w:sz w:val="26"/>
+          <w:szCs w:val="26"/>
+        </w:rPr>
+        <w:t>or Bus Train Metro Ticketing</w:t>
+      </w:r>
+      <w:r>
+        <w:rPr>
+          <w:rFonts w:ascii="Times New Roman" w:hAnsi="Times New Roman" w:cs="Times New Roman"/>
+          <w:b/>
+          <w:bCs/>
+          <w:sz w:val="26"/>
+          <w:szCs w:val="26"/>
+        </w:rPr>
+        <w:tab/>
+      </w:r>
+      <w:r>
+        <w:rPr>
+          <w:rFonts w:ascii="Times New Roman" w:hAnsi="Times New Roman" w:cs="Times New Roman"/>
+          <w:b/>
+          <w:bCs/>
+          <w:sz w:val="26"/>
+          <w:szCs w:val="26"/>
+        </w:rPr>
+        <w:tab/>
+      </w:r>
+      <w:r>
+        <w:rPr>
+          <w:rFonts w:ascii="Times New Roman" w:hAnsi="Times New Roman" w:cs="Times New Roman"/>
+          <w:b/>
+          <w:bCs/>
+          <w:sz w:val="26"/>
+          <w:szCs w:val="26"/>
+        </w:rPr>
+        <w:tab/>
+      </w:r>
+      <w:r>
+        <w:rPr>
+          <w:rFonts w:ascii="Times New Roman" w:hAnsi="Times New Roman" w:cs="Times New Roman"/>
+          <w:b/>
+          <w:bCs/>
+          <w:sz w:val="26"/>
+          <w:szCs w:val="26"/>
+        </w:rPr>
+        <w:tab/>
+      </w:r>
+      <w:r>
+        <w:rPr>
+          <w:rFonts w:ascii="Times New Roman" w:hAnsi="Times New Roman" w:cs="Times New Roman"/>
+          <w:b/>
+          <w:bCs/>
+          <w:sz w:val="26"/>
+          <w:szCs w:val="26"/>
+        </w:rPr>
+        <w:tab/>
+      </w:r>
+      <w:r>
+        <w:rPr>
+          <w:rFonts w:ascii="Times New Roman" w:hAnsi="Times New Roman" w:cs="Times New Roman"/>
+          <w:b/>
+          <w:bCs/>
+          <w:sz w:val="26"/>
+          <w:szCs w:val="26"/>
+        </w:rPr>
+        <w:tab/>
+      </w:r>
+      <w:r>
+        <w:rPr>
+          <w:rFonts w:ascii="Times New Roman" w:hAnsi="Times New Roman" w:cs="Times New Roman"/>
+          <w:b/>
+          <w:bCs/>
+          <w:sz w:val="26"/>
+          <w:szCs w:val="26"/>
+        </w:rPr>
+        <w:tab/>
+      </w:r>
+      <w:r>
+        <w:rPr>
+          <w:rFonts w:ascii="Times New Roman" w:hAnsi="Times New Roman" w:cs="Times New Roman"/>
+          <w:b/>
+          <w:bCs/>
+          <w:sz w:val="26"/>
+          <w:szCs w:val="26"/>
+        </w:rPr>
+        <w:tab/>
+      </w:r>
+      <w:r>
+        <w:rPr>
+          <w:rFonts w:ascii="Times New Roman" w:hAnsi="Times New Roman" w:cs="Times New Roman"/>
+          <w:b/>
+          <w:bCs/>
+          <w:sz w:val="26"/>
+          <w:szCs w:val="26"/>
+        </w:rPr>
+        <w:tab/>
+      </w:r>
+      <w:r>
+        <w:rPr>
+          <w:rFonts w:ascii="Times New Roman" w:hAnsi="Times New Roman" w:cs="Times New Roman"/>
+          <w:b/>
+          <w:bCs/>
+          <w:sz w:val="26"/>
+          <w:szCs w:val="26"/>
+        </w:rPr>
+        <w:tab/>
+      </w:r>
+      <w:r>
+        <w:rPr>
+          <w:rFonts w:ascii="Times New Roman" w:hAnsi="Times New Roman" w:cs="Times New Roman"/>
+          <w:b/>
+          <w:bCs/>
+          <w:sz w:val="26"/>
+          <w:szCs w:val="26"/>
+        </w:rPr>
+        <w:tab/>
+      </w:r>
+      <w:r>
+        <w:rPr>
+          <w:rFonts w:ascii="Times New Roman" w:hAnsi="Times New Roman" w:cs="Times New Roman"/>
+          <w:b/>
+          <w:bCs/>
+          <w:sz w:val="26"/>
+          <w:szCs w:val="26"/>
+        </w:rPr>
+        <w:tab/>
+      </w:r>
+      <w:r>
+        <w:rPr>
+          <w:rFonts w:ascii="Times New Roman" w:hAnsi="Times New Roman" w:cs="Times New Roman"/>
+          <w:b/>
+          <w:bCs/>
+          <w:sz w:val="26"/>
+          <w:szCs w:val="26"/>
+        </w:rPr>
+        <w:tab/>
+        <w:t>22</w:t>
+      </w:r>
     </w:p>
     <w:p>
       <w:pPr>
@@ -6768,7 +8004,17 @@
           <w:sz w:val="26"/>
           <w:szCs w:val="26"/>
         </w:rPr>
-        <w:t>2.3</w:t>
+        <w:t>2.</w:t>
+      </w:r>
+      <w:r>
+        <w:rPr>
+          <w:rFonts w:ascii="Times New Roman" w:hAnsi="Times New Roman" w:cs="Times New Roman"/>
+          <w:b/>
+          <w:bCs/>
+          <w:sz w:val="26"/>
+          <w:szCs w:val="26"/>
+        </w:rPr>
+        <w:t>11</w:t>
       </w:r>
       <w:r>
         <w:rPr>
@@ -6780,38 +8026,66 @@
         </w:rPr>
         <w:t xml:space="preserve">: </w:t>
       </w:r>
-      <w:proofErr w:type="spellStart"/>
-      <w:r>
-        <w:rPr>
-          <w:rFonts w:ascii="Times New Roman" w:hAnsi="Times New Roman" w:cs="Times New Roman"/>
-          <w:b/>
-          <w:bCs/>
-          <w:sz w:val="26"/>
-          <w:szCs w:val="26"/>
-        </w:rPr>
-        <w:t>NodeMCU</w:t>
-      </w:r>
-      <w:proofErr w:type="spellEnd"/>
-      <w:r>
-        <w:rPr>
-          <w:rFonts w:ascii="Times New Roman" w:hAnsi="Times New Roman" w:cs="Times New Roman"/>
-          <w:b/>
-          <w:bCs/>
-          <w:sz w:val="26"/>
-          <w:szCs w:val="26"/>
-        </w:rPr>
-        <w:t xml:space="preserve"> ESP8266 Microcontroller with USB Connector</w:t>
-      </w:r>
-      <w:r>
-        <w:rPr>
-          <w:rFonts w:ascii="Times New Roman" w:hAnsi="Times New Roman" w:cs="Times New Roman"/>
-          <w:b/>
-          <w:bCs/>
-          <w:sz w:val="26"/>
-          <w:szCs w:val="26"/>
-        </w:rPr>
-        <w:tab/>
-        <w:t>10</w:t>
+      <w:r>
+        <w:rPr>
+          <w:rFonts w:ascii="Times New Roman" w:hAnsi="Times New Roman" w:cs="Times New Roman"/>
+          <w:b/>
+          <w:bCs/>
+          <w:sz w:val="26"/>
+          <w:szCs w:val="26"/>
+        </w:rPr>
+        <w:t>RFID Mobile Charging System</w:t>
+      </w:r>
+      <w:r>
+        <w:rPr>
+          <w:rFonts w:ascii="Times New Roman" w:hAnsi="Times New Roman" w:cs="Times New Roman"/>
+          <w:b/>
+          <w:bCs/>
+          <w:sz w:val="26"/>
+          <w:szCs w:val="26"/>
+        </w:rPr>
+        <w:tab/>
+      </w:r>
+      <w:r>
+        <w:rPr>
+          <w:rFonts w:ascii="Times New Roman" w:hAnsi="Times New Roman" w:cs="Times New Roman"/>
+          <w:b/>
+          <w:bCs/>
+          <w:sz w:val="26"/>
+          <w:szCs w:val="26"/>
+        </w:rPr>
+        <w:tab/>
+      </w:r>
+      <w:r>
+        <w:rPr>
+          <w:rFonts w:ascii="Times New Roman" w:hAnsi="Times New Roman" w:cs="Times New Roman"/>
+          <w:b/>
+          <w:bCs/>
+          <w:sz w:val="26"/>
+          <w:szCs w:val="26"/>
+        </w:rPr>
+        <w:tab/>
+      </w:r>
+      <w:r>
+        <w:rPr>
+          <w:rFonts w:ascii="Times New Roman" w:hAnsi="Times New Roman" w:cs="Times New Roman"/>
+          <w:b/>
+          <w:bCs/>
+          <w:sz w:val="26"/>
+          <w:szCs w:val="26"/>
+        </w:rPr>
+        <w:tab/>
+      </w:r>
+      <w:r>
+        <w:rPr>
+          <w:rFonts w:ascii="Times New Roman" w:hAnsi="Times New Roman" w:cs="Times New Roman"/>
+          <w:b/>
+          <w:bCs/>
+          <w:sz w:val="26"/>
+          <w:szCs w:val="26"/>
+        </w:rPr>
+        <w:tab/>
+        <w:t>23</w:t>
       </w:r>
     </w:p>
     <w:p>
@@ -6844,7 +8118,17 @@
           <w:sz w:val="26"/>
           <w:szCs w:val="26"/>
         </w:rPr>
-        <w:t>2.4</w:t>
+        <w:t>2.</w:t>
+      </w:r>
+      <w:r>
+        <w:rPr>
+          <w:rFonts w:ascii="Times New Roman" w:hAnsi="Times New Roman" w:cs="Times New Roman"/>
+          <w:b/>
+          <w:bCs/>
+          <w:sz w:val="26"/>
+          <w:szCs w:val="26"/>
+        </w:rPr>
+        <w:t>12</w:t>
       </w:r>
       <w:r>
         <w:rPr>
@@ -6864,57 +8148,67 @@
           <w:sz w:val="26"/>
           <w:szCs w:val="26"/>
         </w:rPr>
-        <w:t>RFID Door Lock System with Arduino</w:t>
-      </w:r>
-      <w:r>
-        <w:rPr>
-          <w:rFonts w:ascii="Times New Roman" w:hAnsi="Times New Roman" w:cs="Times New Roman"/>
-          <w:b/>
-          <w:bCs/>
-          <w:sz w:val="26"/>
-          <w:szCs w:val="26"/>
-        </w:rPr>
-        <w:tab/>
-      </w:r>
-      <w:r>
-        <w:rPr>
-          <w:rFonts w:ascii="Times New Roman" w:hAnsi="Times New Roman" w:cs="Times New Roman"/>
-          <w:b/>
-          <w:bCs/>
-          <w:sz w:val="26"/>
-          <w:szCs w:val="26"/>
-        </w:rPr>
-        <w:tab/>
-      </w:r>
-      <w:r>
-        <w:rPr>
-          <w:rFonts w:ascii="Times New Roman" w:hAnsi="Times New Roman" w:cs="Times New Roman"/>
-          <w:b/>
-          <w:bCs/>
-          <w:sz w:val="26"/>
-          <w:szCs w:val="26"/>
-        </w:rPr>
-        <w:tab/>
-      </w:r>
-      <w:r>
-        <w:rPr>
-          <w:rFonts w:ascii="Times New Roman" w:hAnsi="Times New Roman" w:cs="Times New Roman"/>
-          <w:b/>
-          <w:bCs/>
-          <w:sz w:val="26"/>
-          <w:szCs w:val="26"/>
-        </w:rPr>
-        <w:tab/>
-      </w:r>
-      <w:r>
-        <w:rPr>
-          <w:rFonts w:ascii="Times New Roman" w:hAnsi="Times New Roman" w:cs="Times New Roman"/>
-          <w:b/>
-          <w:bCs/>
-          <w:sz w:val="26"/>
-          <w:szCs w:val="26"/>
-        </w:rPr>
-        <w:t>12</w:t>
+        <w:t xml:space="preserve">RFID Attendance System </w:t>
+      </w:r>
+      <w:r>
+        <w:rPr>
+          <w:rFonts w:ascii="Times New Roman" w:hAnsi="Times New Roman" w:cs="Times New Roman"/>
+          <w:b/>
+          <w:bCs/>
+          <w:sz w:val="26"/>
+          <w:szCs w:val="26"/>
+        </w:rPr>
+        <w:t>w</w:t>
+      </w:r>
+      <w:r>
+        <w:rPr>
+          <w:rFonts w:ascii="Times New Roman" w:hAnsi="Times New Roman" w:cs="Times New Roman"/>
+          <w:b/>
+          <w:bCs/>
+          <w:sz w:val="26"/>
+          <w:szCs w:val="26"/>
+        </w:rPr>
+        <w:t>ith SMS Notification</w:t>
+      </w:r>
+      <w:r>
+        <w:rPr>
+          <w:rFonts w:ascii="Times New Roman" w:hAnsi="Times New Roman" w:cs="Times New Roman"/>
+          <w:b/>
+          <w:bCs/>
+          <w:sz w:val="26"/>
+          <w:szCs w:val="26"/>
+        </w:rPr>
+        <w:tab/>
+      </w:r>
+      <w:r>
+        <w:rPr>
+          <w:rFonts w:ascii="Times New Roman" w:hAnsi="Times New Roman" w:cs="Times New Roman"/>
+          <w:b/>
+          <w:bCs/>
+          <w:sz w:val="26"/>
+          <w:szCs w:val="26"/>
+        </w:rPr>
+        <w:tab/>
+      </w:r>
+      <w:r>
+        <w:rPr>
+          <w:rFonts w:ascii="Times New Roman" w:hAnsi="Times New Roman" w:cs="Times New Roman"/>
+          <w:b/>
+          <w:bCs/>
+          <w:sz w:val="26"/>
+          <w:szCs w:val="26"/>
+        </w:rPr>
+        <w:tab/>
+      </w:r>
+      <w:r>
+        <w:rPr>
+          <w:rFonts w:ascii="Times New Roman" w:hAnsi="Times New Roman" w:cs="Times New Roman"/>
+          <w:b/>
+          <w:bCs/>
+          <w:sz w:val="26"/>
+          <w:szCs w:val="26"/>
+        </w:rPr>
+        <w:t>24</w:t>
       </w:r>
     </w:p>
     <w:p>
@@ -7003,7 +8297,7 @@
           <w:szCs w:val="26"/>
         </w:rPr>
       </w:pPr>
-      <w:bookmarkStart w:id="4" w:name="_Hlk124364050"/>
+      <w:bookmarkStart w:id="3" w:name="_Hlk124364050"/>
       <w:r>
         <w:rPr>
           <w:rFonts w:ascii="Times New Roman" w:hAnsi="Times New Roman" w:cs="Times New Roman"/>
@@ -7093,7 +8387,16 @@
           <w:szCs w:val="26"/>
         </w:rPr>
         <w:tab/>
-        <w:t>16</w:t>
+      </w:r>
+      <w:r>
+        <w:rPr>
+          <w:rFonts w:ascii="Times New Roman" w:hAnsi="Times New Roman" w:cs="Times New Roman"/>
+          <w:b/>
+          <w:bCs/>
+          <w:sz w:val="26"/>
+          <w:szCs w:val="26"/>
+        </w:rPr>
+        <w:t>29</w:t>
       </w:r>
     </w:p>
     <w:p>
@@ -7196,7 +8499,7 @@
           <w:sz w:val="26"/>
           <w:szCs w:val="26"/>
         </w:rPr>
-        <w:t>17</w:t>
+        <w:t>30</w:t>
       </w:r>
     </w:p>
     <w:p>
@@ -7319,26 +8622,27 @@
           <w:sz w:val="26"/>
           <w:szCs w:val="26"/>
         </w:rPr>
-        <w:t>18</w:t>
-      </w:r>
-    </w:p>
-    <w:p>
-      <w:pPr>
-        <w:spacing w:line="360" w:lineRule="auto"/>
-        <w:rPr>
-          <w:rFonts w:ascii="Times New Roman" w:hAnsi="Times New Roman" w:cs="Times New Roman"/>
-          <w:b/>
-          <w:sz w:val="26"/>
-          <w:szCs w:val="26"/>
-        </w:rPr>
-      </w:pPr>
-      <w:r>
-        <w:rPr>
-          <w:rFonts w:ascii="Times New Roman" w:hAnsi="Times New Roman" w:cs="Times New Roman"/>
-          <w:b/>
-          <w:sz w:val="26"/>
-          <w:szCs w:val="26"/>
-        </w:rPr>
+        <w:t>31</w:t>
+      </w:r>
+    </w:p>
+    <w:p>
+      <w:pPr>
+        <w:spacing w:line="360" w:lineRule="auto"/>
+        <w:rPr>
+          <w:rFonts w:ascii="Times New Roman" w:hAnsi="Times New Roman" w:cs="Times New Roman"/>
+          <w:b/>
+          <w:sz w:val="26"/>
+          <w:szCs w:val="26"/>
+        </w:rPr>
+      </w:pPr>
+      <w:r>
+        <w:rPr>
+          <w:rFonts w:ascii="Times New Roman" w:hAnsi="Times New Roman" w:cs="Times New Roman"/>
+          <w:b/>
+          <w:sz w:val="26"/>
+          <w:szCs w:val="26"/>
+        </w:rPr>
+        <w:lastRenderedPageBreak/>
         <w:t>CHAPTER FOUR:</w:t>
       </w:r>
       <w:r>
@@ -7498,7 +8802,16 @@
           <w:szCs w:val="26"/>
         </w:rPr>
         <w:tab/>
-        <w:t>20</w:t>
+      </w:r>
+      <w:r>
+        <w:rPr>
+          <w:rFonts w:ascii="Times New Roman" w:hAnsi="Times New Roman" w:cs="Times New Roman"/>
+          <w:b/>
+          <w:bCs/>
+          <w:sz w:val="26"/>
+          <w:szCs w:val="26"/>
+        </w:rPr>
+        <w:t>33</w:t>
       </w:r>
     </w:p>
     <w:p>
@@ -7531,7 +8844,17 @@
           <w:sz w:val="26"/>
           <w:szCs w:val="26"/>
         </w:rPr>
-        <w:t>4.2</w:t>
+        <w:t>4.</w:t>
+      </w:r>
+      <w:r>
+        <w:rPr>
+          <w:rFonts w:ascii="Times New Roman" w:hAnsi="Times New Roman" w:cs="Times New Roman"/>
+          <w:b/>
+          <w:bCs/>
+          <w:sz w:val="26"/>
+          <w:szCs w:val="26"/>
+        </w:rPr>
+        <w:t>2</w:t>
       </w:r>
       <w:r>
         <w:rPr>
@@ -7551,6 +8874,130 @@
           <w:sz w:val="26"/>
           <w:szCs w:val="26"/>
         </w:rPr>
+        <w:t>NodeMCU Pin/Wiring Configuration</w:t>
+      </w:r>
+      <w:r>
+        <w:rPr>
+          <w:rFonts w:ascii="Times New Roman" w:hAnsi="Times New Roman" w:cs="Times New Roman"/>
+          <w:b/>
+          <w:bCs/>
+          <w:sz w:val="26"/>
+          <w:szCs w:val="26"/>
+        </w:rPr>
+        <w:t>s</w:t>
+      </w:r>
+      <w:r>
+        <w:rPr>
+          <w:rFonts w:ascii="Times New Roman" w:hAnsi="Times New Roman" w:cs="Times New Roman"/>
+          <w:b/>
+          <w:bCs/>
+          <w:sz w:val="26"/>
+          <w:szCs w:val="26"/>
+        </w:rPr>
+        <w:tab/>
+      </w:r>
+      <w:r>
+        <w:rPr>
+          <w:rFonts w:ascii="Times New Roman" w:hAnsi="Times New Roman" w:cs="Times New Roman"/>
+          <w:b/>
+          <w:bCs/>
+          <w:sz w:val="26"/>
+          <w:szCs w:val="26"/>
+        </w:rPr>
+        <w:tab/>
+      </w:r>
+      <w:r>
+        <w:rPr>
+          <w:rFonts w:ascii="Times New Roman" w:hAnsi="Times New Roman" w:cs="Times New Roman"/>
+          <w:b/>
+          <w:bCs/>
+          <w:sz w:val="26"/>
+          <w:szCs w:val="26"/>
+        </w:rPr>
+        <w:tab/>
+      </w:r>
+      <w:r>
+        <w:rPr>
+          <w:rFonts w:ascii="Times New Roman" w:hAnsi="Times New Roman" w:cs="Times New Roman"/>
+          <w:b/>
+          <w:bCs/>
+          <w:sz w:val="26"/>
+          <w:szCs w:val="26"/>
+        </w:rPr>
+        <w:tab/>
+        <w:t>3</w:t>
+      </w:r>
+      <w:r>
+        <w:rPr>
+          <w:rFonts w:ascii="Times New Roman" w:hAnsi="Times New Roman" w:cs="Times New Roman"/>
+          <w:b/>
+          <w:bCs/>
+          <w:sz w:val="26"/>
+          <w:szCs w:val="26"/>
+        </w:rPr>
+        <w:t>4</w:t>
+      </w:r>
+    </w:p>
+    <w:p>
+      <w:pPr>
+        <w:spacing w:line="360" w:lineRule="auto"/>
+        <w:ind w:firstLine="720"/>
+        <w:rPr>
+          <w:rFonts w:ascii="Times New Roman" w:hAnsi="Times New Roman" w:cs="Times New Roman"/>
+          <w:b/>
+          <w:bCs/>
+          <w:sz w:val="26"/>
+          <w:szCs w:val="26"/>
+        </w:rPr>
+      </w:pPr>
+      <w:r>
+        <w:rPr>
+          <w:rFonts w:ascii="Times New Roman" w:hAnsi="Times New Roman" w:cs="Times New Roman"/>
+          <w:b/>
+          <w:bCs/>
+          <w:sz w:val="26"/>
+          <w:szCs w:val="26"/>
+        </w:rPr>
+        <w:t xml:space="preserve">Fig </w:t>
+      </w:r>
+      <w:r>
+        <w:rPr>
+          <w:rFonts w:ascii="Times New Roman" w:hAnsi="Times New Roman" w:cs="Times New Roman"/>
+          <w:b/>
+          <w:bCs/>
+          <w:sz w:val="26"/>
+          <w:szCs w:val="26"/>
+        </w:rPr>
+        <w:t>4.</w:t>
+      </w:r>
+      <w:r>
+        <w:rPr>
+          <w:rFonts w:ascii="Times New Roman" w:hAnsi="Times New Roman" w:cs="Times New Roman"/>
+          <w:b/>
+          <w:bCs/>
+          <w:sz w:val="26"/>
+          <w:szCs w:val="26"/>
+        </w:rPr>
+        <w:t>3</w:t>
+      </w:r>
+      <w:r>
+        <w:rPr>
+          <w:rFonts w:ascii="Times New Roman" w:hAnsi="Times New Roman" w:cs="Times New Roman"/>
+          <w:b/>
+          <w:bCs/>
+          <w:sz w:val="26"/>
+          <w:szCs w:val="26"/>
+        </w:rPr>
+        <w:t xml:space="preserve">: </w:t>
+      </w:r>
+      <w:r>
+        <w:rPr>
+          <w:rFonts w:ascii="Times New Roman" w:hAnsi="Times New Roman" w:cs="Times New Roman"/>
+          <w:b/>
+          <w:bCs/>
+          <w:sz w:val="26"/>
+          <w:szCs w:val="26"/>
+        </w:rPr>
         <w:t>Arduino IDE</w:t>
       </w:r>
       <w:r>
@@ -7632,7 +9079,16 @@
           <w:szCs w:val="26"/>
         </w:rPr>
         <w:tab/>
-        <w:t>21</w:t>
+      </w:r>
+      <w:r>
+        <w:rPr>
+          <w:rFonts w:ascii="Times New Roman" w:hAnsi="Times New Roman" w:cs="Times New Roman"/>
+          <w:b/>
+          <w:bCs/>
+          <w:sz w:val="26"/>
+          <w:szCs w:val="26"/>
+        </w:rPr>
+        <w:t>34</w:t>
       </w:r>
     </w:p>
     <w:p>
@@ -7668,7 +9124,17 @@
           <w:sz w:val="26"/>
           <w:szCs w:val="26"/>
         </w:rPr>
-        <w:t>4.3</w:t>
+        <w:t>4.</w:t>
+      </w:r>
+      <w:r>
+        <w:rPr>
+          <w:rFonts w:ascii="Times New Roman" w:hAnsi="Times New Roman" w:cs="Times New Roman"/>
+          <w:b/>
+          <w:bCs/>
+          <w:sz w:val="26"/>
+          <w:szCs w:val="26"/>
+        </w:rPr>
+        <w:t>4</w:t>
       </w:r>
       <w:r>
         <w:rPr>
@@ -7749,7 +9215,16 @@
           <w:szCs w:val="26"/>
         </w:rPr>
         <w:tab/>
-        <w:t>22</w:t>
+      </w:r>
+      <w:r>
+        <w:rPr>
+          <w:rFonts w:ascii="Times New Roman" w:hAnsi="Times New Roman" w:cs="Times New Roman"/>
+          <w:b/>
+          <w:bCs/>
+          <w:sz w:val="26"/>
+          <w:szCs w:val="26"/>
+        </w:rPr>
+        <w:t>36</w:t>
       </w:r>
     </w:p>
     <w:p>
@@ -7782,7 +9257,17 @@
           <w:sz w:val="26"/>
           <w:szCs w:val="26"/>
         </w:rPr>
-        <w:t>4.4</w:t>
+        <w:t>4.</w:t>
+      </w:r>
+      <w:r>
+        <w:rPr>
+          <w:rFonts w:ascii="Times New Roman" w:hAnsi="Times New Roman" w:cs="Times New Roman"/>
+          <w:b/>
+          <w:bCs/>
+          <w:sz w:val="26"/>
+          <w:szCs w:val="26"/>
+        </w:rPr>
+        <w:t>5</w:t>
       </w:r>
       <w:r>
         <w:rPr>
@@ -7802,80 +9287,67 @@
           <w:sz w:val="26"/>
           <w:szCs w:val="26"/>
         </w:rPr>
-        <w:t xml:space="preserve">XAMPP </w:t>
-      </w:r>
-      <w:proofErr w:type="spellStart"/>
-      <w:r>
-        <w:rPr>
-          <w:rFonts w:ascii="Times New Roman" w:hAnsi="Times New Roman" w:cs="Times New Roman"/>
-          <w:b/>
-          <w:bCs/>
-          <w:sz w:val="26"/>
-          <w:szCs w:val="26"/>
-        </w:rPr>
-        <w:t>PHPMyAdmin</w:t>
-      </w:r>
-      <w:proofErr w:type="spellEnd"/>
-      <w:r>
-        <w:rPr>
-          <w:rFonts w:ascii="Times New Roman" w:hAnsi="Times New Roman" w:cs="Times New Roman"/>
-          <w:b/>
-          <w:bCs/>
-          <w:sz w:val="26"/>
-          <w:szCs w:val="26"/>
-        </w:rPr>
-        <w:t xml:space="preserve"> Screenshot</w:t>
-      </w:r>
-      <w:r>
-        <w:rPr>
-          <w:rFonts w:ascii="Times New Roman" w:hAnsi="Times New Roman" w:cs="Times New Roman"/>
-          <w:b/>
-          <w:bCs/>
-          <w:sz w:val="26"/>
-          <w:szCs w:val="26"/>
-        </w:rPr>
-        <w:tab/>
-      </w:r>
-      <w:r>
-        <w:rPr>
-          <w:rFonts w:ascii="Times New Roman" w:hAnsi="Times New Roman" w:cs="Times New Roman"/>
-          <w:b/>
-          <w:bCs/>
-          <w:sz w:val="26"/>
-          <w:szCs w:val="26"/>
-        </w:rPr>
-        <w:tab/>
-      </w:r>
-      <w:r>
-        <w:rPr>
-          <w:rFonts w:ascii="Times New Roman" w:hAnsi="Times New Roman" w:cs="Times New Roman"/>
-          <w:b/>
-          <w:bCs/>
-          <w:sz w:val="26"/>
-          <w:szCs w:val="26"/>
-        </w:rPr>
-        <w:tab/>
-      </w:r>
-      <w:r>
-        <w:rPr>
-          <w:rFonts w:ascii="Times New Roman" w:hAnsi="Times New Roman" w:cs="Times New Roman"/>
-          <w:b/>
-          <w:bCs/>
-          <w:sz w:val="26"/>
-          <w:szCs w:val="26"/>
-        </w:rPr>
-        <w:tab/>
-      </w:r>
-      <w:r>
-        <w:rPr>
-          <w:rFonts w:ascii="Times New Roman" w:hAnsi="Times New Roman" w:cs="Times New Roman"/>
-          <w:b/>
-          <w:bCs/>
-          <w:sz w:val="26"/>
-          <w:szCs w:val="26"/>
-        </w:rPr>
-        <w:tab/>
-        <w:t>22</w:t>
+        <w:t>XAMPP PHPMyAdmin Screenshot</w:t>
+      </w:r>
+      <w:r>
+        <w:rPr>
+          <w:rFonts w:ascii="Times New Roman" w:hAnsi="Times New Roman" w:cs="Times New Roman"/>
+          <w:b/>
+          <w:bCs/>
+          <w:sz w:val="26"/>
+          <w:szCs w:val="26"/>
+        </w:rPr>
+        <w:tab/>
+      </w:r>
+      <w:r>
+        <w:rPr>
+          <w:rFonts w:ascii="Times New Roman" w:hAnsi="Times New Roman" w:cs="Times New Roman"/>
+          <w:b/>
+          <w:bCs/>
+          <w:sz w:val="26"/>
+          <w:szCs w:val="26"/>
+        </w:rPr>
+        <w:tab/>
+      </w:r>
+      <w:r>
+        <w:rPr>
+          <w:rFonts w:ascii="Times New Roman" w:hAnsi="Times New Roman" w:cs="Times New Roman"/>
+          <w:b/>
+          <w:bCs/>
+          <w:sz w:val="26"/>
+          <w:szCs w:val="26"/>
+        </w:rPr>
+        <w:tab/>
+      </w:r>
+      <w:r>
+        <w:rPr>
+          <w:rFonts w:ascii="Times New Roman" w:hAnsi="Times New Roman" w:cs="Times New Roman"/>
+          <w:b/>
+          <w:bCs/>
+          <w:sz w:val="26"/>
+          <w:szCs w:val="26"/>
+        </w:rPr>
+        <w:tab/>
+      </w:r>
+      <w:r>
+        <w:rPr>
+          <w:rFonts w:ascii="Times New Roman" w:hAnsi="Times New Roman" w:cs="Times New Roman"/>
+          <w:b/>
+          <w:bCs/>
+          <w:sz w:val="26"/>
+          <w:szCs w:val="26"/>
+        </w:rPr>
+        <w:tab/>
+      </w:r>
+      <w:r>
+        <w:rPr>
+          <w:rFonts w:ascii="Times New Roman" w:hAnsi="Times New Roman" w:cs="Times New Roman"/>
+          <w:b/>
+          <w:bCs/>
+          <w:sz w:val="26"/>
+          <w:szCs w:val="26"/>
+        </w:rPr>
+        <w:t>36</w:t>
       </w:r>
     </w:p>
     <w:p>
@@ -7908,7 +9380,17 @@
           <w:sz w:val="26"/>
           <w:szCs w:val="26"/>
         </w:rPr>
-        <w:t>4.5</w:t>
+        <w:t>4.</w:t>
+      </w:r>
+      <w:r>
+        <w:rPr>
+          <w:rFonts w:ascii="Times New Roman" w:hAnsi="Times New Roman" w:cs="Times New Roman"/>
+          <w:b/>
+          <w:bCs/>
+          <w:sz w:val="26"/>
+          <w:szCs w:val="26"/>
+        </w:rPr>
+        <w:t>6</w:t>
       </w:r>
       <w:r>
         <w:rPr>
@@ -7959,7 +9441,16 @@
           <w:szCs w:val="26"/>
         </w:rPr>
         <w:tab/>
-        <w:t>23</w:t>
+      </w:r>
+      <w:r>
+        <w:rPr>
+          <w:rFonts w:ascii="Times New Roman" w:hAnsi="Times New Roman" w:cs="Times New Roman"/>
+          <w:b/>
+          <w:bCs/>
+          <w:sz w:val="26"/>
+          <w:szCs w:val="26"/>
+        </w:rPr>
+        <w:t>37</w:t>
       </w:r>
     </w:p>
     <w:p>
@@ -7985,15 +9476,132 @@
         </w:rPr>
       </w:pPr>
     </w:p>
-    <w:bookmarkEnd w:id="4"/>
-    <w:p>
-      <w:pPr>
-        <w:rPr>
-          <w:rFonts w:ascii="Times New Roman" w:hAnsi="Times New Roman" w:cs="Times New Roman"/>
-          <w:b/>
-          <w:bCs/>
-          <w:sz w:val="26"/>
-          <w:szCs w:val="26"/>
+    <w:bookmarkEnd w:id="3"/>
+    <w:p>
+      <w:pPr>
+        <w:rPr>
+          <w:rFonts w:ascii="Times New Roman" w:hAnsi="Times New Roman" w:cs="Times New Roman"/>
+          <w:b/>
+          <w:bCs/>
+          <w:sz w:val="26"/>
+          <w:szCs w:val="26"/>
+        </w:rPr>
+      </w:pPr>
+    </w:p>
+    <w:p>
+      <w:pPr>
+        <w:rPr>
+          <w:rFonts w:ascii="Times New Roman" w:hAnsi="Times New Roman" w:cs="Times New Roman"/>
+          <w:sz w:val="28"/>
+          <w:szCs w:val="28"/>
+        </w:rPr>
+      </w:pPr>
+    </w:p>
+    <w:p>
+      <w:pPr>
+        <w:rPr>
+          <w:rFonts w:ascii="Times New Roman" w:hAnsi="Times New Roman" w:cs="Times New Roman"/>
+          <w:sz w:val="28"/>
+          <w:szCs w:val="28"/>
+        </w:rPr>
+      </w:pPr>
+    </w:p>
+    <w:p>
+      <w:pPr>
+        <w:rPr>
+          <w:rFonts w:ascii="Times New Roman" w:hAnsi="Times New Roman" w:cs="Times New Roman"/>
+          <w:sz w:val="28"/>
+          <w:szCs w:val="28"/>
+        </w:rPr>
+      </w:pPr>
+    </w:p>
+    <w:p>
+      <w:pPr>
+        <w:rPr>
+          <w:rFonts w:ascii="Times New Roman" w:hAnsi="Times New Roman" w:cs="Times New Roman"/>
+          <w:sz w:val="28"/>
+          <w:szCs w:val="28"/>
+        </w:rPr>
+      </w:pPr>
+    </w:p>
+    <w:p>
+      <w:pPr>
+        <w:rPr>
+          <w:rFonts w:ascii="Times New Roman" w:hAnsi="Times New Roman" w:cs="Times New Roman"/>
+          <w:sz w:val="28"/>
+          <w:szCs w:val="28"/>
+        </w:rPr>
+      </w:pPr>
+    </w:p>
+    <w:p>
+      <w:pPr>
+        <w:rPr>
+          <w:rFonts w:ascii="Times New Roman" w:hAnsi="Times New Roman" w:cs="Times New Roman"/>
+          <w:sz w:val="28"/>
+          <w:szCs w:val="28"/>
+        </w:rPr>
+      </w:pPr>
+    </w:p>
+    <w:p>
+      <w:pPr>
+        <w:rPr>
+          <w:rFonts w:ascii="Times New Roman" w:hAnsi="Times New Roman" w:cs="Times New Roman"/>
+          <w:sz w:val="28"/>
+          <w:szCs w:val="28"/>
+        </w:rPr>
+      </w:pPr>
+    </w:p>
+    <w:p>
+      <w:pPr>
+        <w:rPr>
+          <w:rFonts w:ascii="Times New Roman" w:hAnsi="Times New Roman" w:cs="Times New Roman"/>
+          <w:sz w:val="28"/>
+          <w:szCs w:val="28"/>
+        </w:rPr>
+      </w:pPr>
+    </w:p>
+    <w:p>
+      <w:pPr>
+        <w:rPr>
+          <w:rFonts w:ascii="Times New Roman" w:hAnsi="Times New Roman" w:cs="Times New Roman"/>
+          <w:sz w:val="28"/>
+          <w:szCs w:val="28"/>
+        </w:rPr>
+      </w:pPr>
+    </w:p>
+    <w:p>
+      <w:pPr>
+        <w:rPr>
+          <w:rFonts w:ascii="Times New Roman" w:hAnsi="Times New Roman" w:cs="Times New Roman"/>
+          <w:sz w:val="28"/>
+          <w:szCs w:val="28"/>
+        </w:rPr>
+      </w:pPr>
+    </w:p>
+    <w:p>
+      <w:pPr>
+        <w:rPr>
+          <w:rFonts w:ascii="Times New Roman" w:hAnsi="Times New Roman" w:cs="Times New Roman"/>
+          <w:sz w:val="28"/>
+          <w:szCs w:val="28"/>
+        </w:rPr>
+      </w:pPr>
+    </w:p>
+    <w:p>
+      <w:pPr>
+        <w:rPr>
+          <w:rFonts w:ascii="Times New Roman" w:hAnsi="Times New Roman" w:cs="Times New Roman"/>
+          <w:sz w:val="28"/>
+          <w:szCs w:val="28"/>
+        </w:rPr>
+      </w:pPr>
+    </w:p>
+    <w:p>
+      <w:pPr>
+        <w:rPr>
+          <w:rFonts w:ascii="Times New Roman" w:hAnsi="Times New Roman" w:cs="Times New Roman"/>
+          <w:sz w:val="28"/>
+          <w:szCs w:val="28"/>
         </w:rPr>
       </w:pPr>
     </w:p>
@@ -8024,6 +9632,7 @@
           <w:sz w:val="32"/>
           <w:szCs w:val="32"/>
         </w:rPr>
+        <w:lastRenderedPageBreak/>
         <w:t xml:space="preserve">LIST OF </w:t>
       </w:r>
       <w:r>
@@ -8213,7 +9822,16 @@
           <w:szCs w:val="26"/>
         </w:rPr>
         <w:tab/>
-        <w:t>20</w:t>
+      </w:r>
+      <w:r>
+        <w:rPr>
+          <w:rFonts w:ascii="Times New Roman" w:hAnsi="Times New Roman" w:cs="Times New Roman"/>
+          <w:b/>
+          <w:bCs/>
+          <w:sz w:val="26"/>
+          <w:szCs w:val="26"/>
+        </w:rPr>
+        <w:t>34</w:t>
       </w:r>
     </w:p>
     <w:p>
@@ -8296,7 +9914,28 @@
           <w:szCs w:val="26"/>
         </w:rPr>
         <w:tab/>
-        <w:t>21</w:t>
+      </w:r>
+      <w:r>
+        <w:rPr>
+          <w:rFonts w:ascii="Times New Roman" w:hAnsi="Times New Roman" w:cs="Times New Roman"/>
+          <w:b/>
+          <w:bCs/>
+          <w:sz w:val="26"/>
+          <w:szCs w:val="26"/>
+        </w:rPr>
+        <w:t>3</w:t>
+      </w:r>
+      <w:bookmarkStart w:id="4" w:name="_GoBack"/>
+      <w:bookmarkEnd w:id="4"/>
+      <w:r>
+        <w:rPr>
+          <w:rFonts w:ascii="Times New Roman" w:hAnsi="Times New Roman" w:cs="Times New Roman"/>
+          <w:b/>
+          <w:bCs/>
+          <w:sz w:val="26"/>
+          <w:szCs w:val="26"/>
+        </w:rPr>
+        <w:t>5</w:t>
       </w:r>
     </w:p>
     <w:sectPr>
@@ -11750,6 +13389,7 @@
     <w:lsdException w:name="HTML Sample" w:semiHidden="1" w:unhideWhenUsed="1"/>
     <w:lsdException w:name="HTML Typewriter" w:semiHidden="1" w:unhideWhenUsed="1"/>
     <w:lsdException w:name="HTML Variable" w:semiHidden="1" w:unhideWhenUsed="1"/>
+    <w:lsdException w:name="Normal Table" w:semiHidden="1" w:unhideWhenUsed="1"/>
     <w:lsdException w:name="annotation subject" w:semiHidden="1" w:unhideWhenUsed="1"/>
     <w:lsdException w:name="No List" w:semiHidden="1" w:unhideWhenUsed="1"/>
     <w:lsdException w:name="Outline List 1" w:semiHidden="1" w:unhideWhenUsed="1"/>
@@ -11792,8 +13432,11 @@
     <w:lsdException w:name="Table Contemporary" w:semiHidden="1" w:unhideWhenUsed="1"/>
     <w:lsdException w:name="Table Elegant" w:semiHidden="1" w:unhideWhenUsed="1"/>
     <w:lsdException w:name="Table Professional" w:semiHidden="1" w:unhideWhenUsed="1"/>
+    <w:lsdException w:name="Table Subtle 1" w:semiHidden="1" w:unhideWhenUsed="1"/>
     <w:lsdException w:name="Table Subtle 2" w:semiHidden="1" w:unhideWhenUsed="1"/>
     <w:lsdException w:name="Table Web 1" w:semiHidden="1" w:unhideWhenUsed="1"/>
+    <w:lsdException w:name="Table Web 2" w:semiHidden="1" w:unhideWhenUsed="1"/>
+    <w:lsdException w:name="Table Web 3" w:semiHidden="1" w:unhideWhenUsed="1"/>
     <w:lsdException w:name="Balloon Text" w:semiHidden="1" w:unhideWhenUsed="1"/>
     <w:lsdException w:name="Table Grid" w:uiPriority="39"/>
     <w:lsdException w:name="Table Theme" w:semiHidden="1" w:unhideWhenUsed="1"/>
@@ -12693,7 +14336,7 @@
 </file>
 
 <file path=customXml/itemProps1.xml><?xml version="1.0" encoding="utf-8"?>
-<ds:datastoreItem xmlns:ds="http://schemas.openxmlformats.org/officeDocument/2006/customXml" ds:itemID="{52170A6A-F899-439A-97E7-DF04C1770849}">
+<ds:datastoreItem xmlns:ds="http://schemas.openxmlformats.org/officeDocument/2006/customXml" ds:itemID="{84A462C4-5E70-4E20-8287-91B2B66A5F2B}">
   <ds:schemaRefs>
     <ds:schemaRef ds:uri="http://schemas.openxmlformats.org/officeDocument/2006/bibliography"/>
   </ds:schemaRefs>

</xml_diff>